<commit_message>
modificacoes no projeto de mestrado seguindo os conselhos das profas
</commit_message>
<xml_diff>
--- a/R/elsa/notebook_r/projeto_mestrado_MOD/projeto_mestrado_paulo_pimenta.docx
+++ b/R/elsa/notebook_r/projeto_mestrado_MOD/projeto_mestrado_paulo_pimenta.docx
@@ -23,7 +23,7 @@
         <w:pStyle w:val="Date"/>
       </w:pPr>
       <w:r>
-        <w:t xml:space="preserve">06 de janeiro de 2026</w:t>
+        <w:t xml:space="preserve">28 de janeiro de 2026</w:t>
       </w:r>
     </w:p>
     <w:sdt>
@@ -1266,7 +1266,7 @@
       </w:r>
     </w:p>
     <w:bookmarkEnd w:id="25"/>
-    <w:bookmarkStart w:id="56" w:name="metodologia"/>
+    <w:bookmarkStart w:id="57" w:name="metodologia"/>
     <w:p>
       <w:pPr>
         <w:pStyle w:val="Heading1"/>
@@ -1603,7 +1603,7 @@
       </w:r>
     </w:p>
     <w:bookmarkEnd w:id="26"/>
-    <w:bookmarkStart w:id="34" w:name="variáveis-de-desfecho-função-renal"/>
+    <w:bookmarkStart w:id="35" w:name="variáveis-de-desfecho-função-renal"/>
     <w:p>
       <w:pPr>
         <w:pStyle w:val="Heading2"/>
@@ -1962,7 +1962,7 @@
     </w:p>
     <w:bookmarkEnd w:id="28"/>
     <w:bookmarkEnd w:id="29"/>
-    <w:bookmarkStart w:id="32" w:name="X37548ce704285dda5aa4a6f9a0ef1a043aabe89"/>
+    <w:bookmarkStart w:id="33" w:name="X37548ce704285dda5aa4a6f9a0ef1a043aabe89"/>
     <w:p>
       <w:pPr>
         <w:pStyle w:val="Heading3"/>
@@ -1980,7 +1980,7 @@
         <w:t xml:space="preserve">Variáveis de Exposição e Avaliação Dietética</w:t>
       </w:r>
     </w:p>
-    <w:bookmarkStart w:id="30" w:name="questionário-de-frequência-alimentar-qfa"/>
+    <w:bookmarkStart w:id="30" w:name="Xfdb9cd13460871ce1454aa99fb208603abfa091"/>
     <w:p>
       <w:pPr>
         <w:pStyle w:val="Heading4"/>
@@ -1995,7 +1995,7 @@
         <w:tab/>
       </w:r>
       <w:r>
-        <w:t xml:space="preserve">Questionário de Frequência Alimentar (QFA)</w:t>
+        <w:t xml:space="preserve">Variável de Desfecho: Função Renal (CKD-EPI)</w:t>
       </w:r>
     </w:p>
     <w:p>
@@ -2003,19 +2003,292 @@
         <w:pStyle w:val="FirstParagraph"/>
       </w:pPr>
       <w:r>
-        <w:t xml:space="preserve">O QFA é o principal instrumento utilizado em grandes estudos de coorte</w:t>
-      </w:r>
-      <w:r>
-        <w:t xml:space="preserve"> </w:t>
-      </w:r>
-      <w:r>
-        <w:t xml:space="preserve">para avaliar a ingestão alimentar habitual dos participantes</w:t>
-      </w:r>
-      <w:r>
-        <w:t xml:space="preserve"> </w:t>
-      </w:r>
-      <w:r>
-        <w:t xml:space="preserve">(Silva, 2021)</w:t>
+        <w:t xml:space="preserve">A função renal será avaliada através da Taxa de Filtração Glomerular</w:t>
+      </w:r>
+      <w:r>
+        <w:t xml:space="preserve"> </w:t>
+      </w:r>
+      <w:r>
+        <w:t xml:space="preserve">estimada (TFGe), que é considerada uma ferramenta vital para o</w:t>
+      </w:r>
+      <w:r>
+        <w:t xml:space="preserve"> </w:t>
+      </w:r>
+      <w:r>
+        <w:t xml:space="preserve">rastreamento populacional, decisões clínicas e monitoramento da</w:t>
+      </w:r>
+      <w:r>
+        <w:t xml:space="preserve"> </w:t>
+      </w:r>
+      <w:r>
+        <w:t xml:space="preserve">progressão da Doença Renal Crônica (DRC)</w:t>
+      </w:r>
+      <w:r>
+        <w:t xml:space="preserve"> </w:t>
+      </w:r>
+      <w:r>
+        <w:t xml:space="preserve">(Leonberg et al., 2025)</w:t>
+      </w:r>
+      <w:r>
+        <w:t xml:space="preserve">.</w:t>
+      </w:r>
+    </w:p>
+    <w:p>
+      <w:pPr>
+        <w:pStyle w:val="BodyText"/>
+      </w:pPr>
+      <w:r>
+        <w:t xml:space="preserve">Método de Cálculo: A TFGe será calculada a partir da creatinina sérica</w:t>
+      </w:r>
+      <w:r>
+        <w:t xml:space="preserve"> </w:t>
+      </w:r>
+      <w:r>
+        <w:t xml:space="preserve">(SCr), idade e sexo, utilizando a equação do consórcio CKD-EPI (2021).</w:t>
+      </w:r>
+      <w:r>
+        <w:t xml:space="preserve"> </w:t>
+      </w:r>
+      <w:r>
+        <w:t xml:space="preserve">Esta equação é preferencial por sua precisão em diferentes níveis de</w:t>
+      </w:r>
+      <w:r>
+        <w:t xml:space="preserve"> </w:t>
+      </w:r>
+      <w:r>
+        <w:t xml:space="preserve">função renal e por não incluir correções baseadas em raça, evitando</w:t>
+      </w:r>
+      <w:r>
+        <w:t xml:space="preserve"> </w:t>
+      </w:r>
+      <w:r>
+        <w:t xml:space="preserve">disparidades em decisões clínicas.</w:t>
+      </w:r>
+      <w:r>
+        <w:t xml:space="preserve"> </w:t>
+      </w:r>
+      <w:r>
+        <w:t xml:space="preserve">(He et al., 2024; Leonberg et al., 2025)</w:t>
+      </w:r>
+      <w:r>
+        <w:t xml:space="preserve">.</w:t>
+      </w:r>
+    </w:p>
+    <w:p>
+      <w:pPr>
+        <w:pStyle w:val="BodyText"/>
+      </w:pPr>
+      <w:r>
+        <w:t xml:space="preserve">A fórmula matemática seguirá a estimativa da fórmula:</w:t>
+      </w:r>
+    </w:p>
+    <w:p>
+      <w:pPr>
+        <w:pStyle w:val="BodyText"/>
+      </w:pPr>
+      <m:oMathPara>
+        <m:oMathParaPr>
+          <m:jc m:val="center"/>
+        </m:oMathParaPr>
+        <m:oMath>
+          <m:r>
+            <m:t>T</m:t>
+          </m:r>
+          <m:r>
+            <m:t>F</m:t>
+          </m:r>
+          <m:r>
+            <m:t>G</m:t>
+          </m:r>
+          <m:r>
+            <m:t>e</m:t>
+          </m:r>
+          <m:r>
+            <m:rPr>
+              <m:sty m:val="p"/>
+            </m:rPr>
+            <m:t>=</m:t>
+          </m:r>
+          <m:r>
+            <m:t>142</m:t>
+          </m:r>
+          <m:r>
+            <m:rPr>
+              <m:sty m:val="p"/>
+            </m:rPr>
+            <m:t>×</m:t>
+          </m:r>
+          <m:r>
+            <m:rPr>
+              <m:sty m:val="p"/>
+            </m:rPr>
+            <m:t>min</m:t>
+          </m:r>
+          <m:sSup>
+            <m:e>
+              <m:d>
+                <m:dPr>
+                  <m:begChr m:val="("/>
+                  <m:sepChr m:val=""/>
+                  <m:endChr m:val=")"/>
+                  <m:grow/>
+                </m:dPr>
+                <m:e>
+                  <m:f>
+                    <m:fPr>
+                      <m:type m:val="bar"/>
+                    </m:fPr>
+                    <m:num>
+                      <m:r>
+                        <m:t>S</m:t>
+                      </m:r>
+                      <m:r>
+                        <m:t>C</m:t>
+                      </m:r>
+                      <m:r>
+                        <m:t>r</m:t>
+                      </m:r>
+                    </m:num>
+                    <m:den>
+                      <m:r>
+                        <m:t>k</m:t>
+                      </m:r>
+                    </m:den>
+                  </m:f>
+                  <m:r>
+                    <m:rPr>
+                      <m:sty m:val="p"/>
+                    </m:rPr>
+                    <m:t>,</m:t>
+                  </m:r>
+                  <m:r>
+                    <m:t>1</m:t>
+                  </m:r>
+                </m:e>
+              </m:d>
+            </m:e>
+            <m:sup>
+              <m:r>
+                <m:t>α</m:t>
+              </m:r>
+            </m:sup>
+          </m:sSup>
+          <m:r>
+            <m:rPr>
+              <m:sty m:val="p"/>
+            </m:rPr>
+            <m:t>×</m:t>
+          </m:r>
+          <m:r>
+            <m:rPr>
+              <m:sty m:val="p"/>
+            </m:rPr>
+            <m:t>max</m:t>
+          </m:r>
+          <m:sSup>
+            <m:e>
+              <m:d>
+                <m:dPr>
+                  <m:begChr m:val="("/>
+                  <m:sepChr m:val=""/>
+                  <m:endChr m:val=")"/>
+                  <m:grow/>
+                </m:dPr>
+                <m:e>
+                  <m:f>
+                    <m:fPr>
+                      <m:type m:val="bar"/>
+                    </m:fPr>
+                    <m:num>
+                      <m:r>
+                        <m:t>S</m:t>
+                      </m:r>
+                      <m:r>
+                        <m:t>C</m:t>
+                      </m:r>
+                      <m:r>
+                        <m:t>r</m:t>
+                      </m:r>
+                    </m:num>
+                    <m:den>
+                      <m:r>
+                        <m:t>k</m:t>
+                      </m:r>
+                    </m:den>
+                  </m:f>
+                  <m:r>
+                    <m:rPr>
+                      <m:sty m:val="p"/>
+                    </m:rPr>
+                    <m:t>,</m:t>
+                  </m:r>
+                  <m:r>
+                    <m:t>1</m:t>
+                  </m:r>
+                </m:e>
+              </m:d>
+            </m:e>
+            <m:sup>
+              <m:r>
+                <m:rPr>
+                  <m:sty m:val="p"/>
+                </m:rPr>
+                <m:t>−</m:t>
+              </m:r>
+              <m:r>
+                <m:t>1.2</m:t>
+              </m:r>
+            </m:sup>
+          </m:sSup>
+          <m:r>
+            <m:rPr>
+              <m:sty m:val="p"/>
+            </m:rPr>
+            <m:t>×</m:t>
+          </m:r>
+          <m:sSup>
+            <m:e>
+              <m:r>
+                <m:t>0.9938</m:t>
+              </m:r>
+            </m:e>
+            <m:sup>
+              <m:r>
+                <m:rPr>
+                  <m:nor/>
+                  <m:sty m:val="p"/>
+                </m:rPr>
+                <m:t>Idade</m:t>
+              </m:r>
+            </m:sup>
+          </m:sSup>
+        </m:oMath>
+      </m:oMathPara>
+    </w:p>
+    <w:p>
+      <w:pPr>
+        <w:pStyle w:val="FirstParagraph"/>
+      </w:pPr>
+      <w:r>
+        <w:t xml:space="preserve">Onde k é 0.7 para mulheres e 0.9 para homens; α é -0.241 para mulheres e</w:t>
+      </w:r>
+      <w:r>
+        <w:t xml:space="preserve"> </w:t>
+      </w:r>
+      <w:r>
+        <w:t xml:space="preserve">-0.302 para homens; e o fator_sexo é 1.012 para mulheres e 1 para</w:t>
+      </w:r>
+      <w:r>
+        <w:t xml:space="preserve"> </w:t>
+      </w:r>
+      <w:r>
+        <w:t xml:space="preserve">homens</w:t>
+      </w:r>
+      <w:r>
+        <w:t xml:space="preserve"> </w:t>
+      </w:r>
+      <w:r>
+        <w:t xml:space="preserve">(He et al., 2024; Leonberg et al., 2025)</w:t>
       </w:r>
       <w:r>
         <w:t xml:space="preserve">.</w:t>
@@ -2029,6 +2302,88 @@
         </w:numPr>
       </w:pPr>
       <w:r>
+        <w:t xml:space="preserve">Coleta da Creatinina: A creatinina sérica será determinada através de amostras de sangue coletadas após jejum noturno de 12 horas, processadas e analisadas por métodos laboratoriais padronizados, como a reação cinética de Jaffé (picrato alcalino).</w:t>
+      </w:r>
+      <w:r>
+        <w:t xml:space="preserve"> </w:t>
+      </w:r>
+      <w:r>
+        <w:t xml:space="preserve">(Rey-Garcı́a et al., 2021)</w:t>
+      </w:r>
+      <w:r>
+        <w:t xml:space="preserve">.</w:t>
+      </w:r>
+    </w:p>
+    <w:p>
+      <w:pPr>
+        <w:numPr>
+          <w:ilvl w:val="0"/>
+          <w:numId w:val="1007"/>
+        </w:numPr>
+      </w:pPr>
+      <w:r>
+        <w:t xml:space="preserve">Critérios de Definição de DRC: Indivíduos com TFGe &lt; 60 mL/min/1,73m² serão classificados como portadores de disfunção renal persistente (Estágio G3a ou superior)</w:t>
+      </w:r>
+      <w:r>
+        <w:t xml:space="preserve"> </w:t>
+      </w:r>
+      <w:r>
+        <w:t xml:space="preserve">(Leonberg et al., 2025; Rey-Garcı́a et al., 2021; Schmidt et al., 2015)</w:t>
+      </w:r>
+      <w:r>
+        <w:t xml:space="preserve">.</w:t>
+      </w:r>
+    </w:p>
+    <w:bookmarkEnd w:id="30"/>
+    <w:bookmarkStart w:id="31" w:name="questionário-de-frequência-alimentar-qfa"/>
+    <w:p>
+      <w:pPr>
+        <w:pStyle w:val="Heading4"/>
+      </w:pPr>
+      <w:r>
+        <w:rPr>
+          <w:rStyle w:val="SectionNumber"/>
+        </w:rPr>
+        <w:t xml:space="preserve">5.2.2.2</w:t>
+      </w:r>
+      <w:r>
+        <w:tab/>
+      </w:r>
+      <w:r>
+        <w:t xml:space="preserve">Questionário de Frequência Alimentar (QFA)</w:t>
+      </w:r>
+    </w:p>
+    <w:p>
+      <w:pPr>
+        <w:pStyle w:val="FirstParagraph"/>
+      </w:pPr>
+      <w:r>
+        <w:t xml:space="preserve">O QFA é o principal instrumento utilizado em grandes estudos de coorte</w:t>
+      </w:r>
+      <w:r>
+        <w:t xml:space="preserve"> </w:t>
+      </w:r>
+      <w:r>
+        <w:t xml:space="preserve">para avaliar a ingestão alimentar habitual dos participantes</w:t>
+      </w:r>
+      <w:r>
+        <w:t xml:space="preserve"> </w:t>
+      </w:r>
+      <w:r>
+        <w:t xml:space="preserve">(Silva, 2021)</w:t>
+      </w:r>
+      <w:r>
+        <w:t xml:space="preserve">.</w:t>
+      </w:r>
+    </w:p>
+    <w:p>
+      <w:pPr>
+        <w:numPr>
+          <w:ilvl w:val="0"/>
+          <w:numId w:val="1008"/>
+        </w:numPr>
+      </w:pPr>
+      <w:r>
         <w:t xml:space="preserve">Descrição e Coleta: O QFA utilizado no Estudo Longitudinal de Saúde</w:t>
       </w:r>
       <w:r>
@@ -2064,7 +2419,7 @@
         <w:pStyle w:val="Compact"/>
         <w:numPr>
           <w:ilvl w:val="1"/>
-          <w:numId w:val="1008"/>
+          <w:numId w:val="1009"/>
         </w:numPr>
       </w:pPr>
       <w:r>
@@ -2091,7 +2446,7 @@
         <w:pStyle w:val="Compact"/>
         <w:numPr>
           <w:ilvl w:val="1"/>
-          <w:numId w:val="1008"/>
+          <w:numId w:val="1009"/>
         </w:numPr>
       </w:pPr>
       <w:r>
@@ -2118,7 +2473,7 @@
         <w:pStyle w:val="Compact"/>
         <w:numPr>
           <w:ilvl w:val="1"/>
-          <w:numId w:val="1008"/>
+          <w:numId w:val="1009"/>
         </w:numPr>
       </w:pPr>
       <w:r>
@@ -2163,7 +2518,7 @@
         <w:pStyle w:val="Compact"/>
         <w:numPr>
           <w:ilvl w:val="1"/>
-          <w:numId w:val="1008"/>
+          <w:numId w:val="1009"/>
         </w:numPr>
       </w:pPr>
       <w:r>
@@ -2208,7 +2563,7 @@
         <w:pStyle w:val="Compact"/>
         <w:numPr>
           <w:ilvl w:val="1"/>
-          <w:numId w:val="1008"/>
+          <w:numId w:val="1009"/>
         </w:numPr>
       </w:pPr>
       <w:r>
@@ -2241,7 +2596,7 @@
         <w:pStyle w:val="Compact"/>
         <w:numPr>
           <w:ilvl w:val="1"/>
-          <w:numId w:val="1008"/>
+          <w:numId w:val="1009"/>
         </w:numPr>
       </w:pPr>
       <w:r>
@@ -2269,8 +2624,8 @@
         <w:t xml:space="preserve">.</w:t>
       </w:r>
     </w:p>
-    <w:bookmarkEnd w:id="30"/>
-    <w:bookmarkStart w:id="31" w:name="X76554848f2eee5a6c49a6e8dce54e1cb1134f3a"/>
+    <w:bookmarkEnd w:id="31"/>
+    <w:bookmarkStart w:id="32" w:name="X76554848f2eee5a6c49a6e8dce54e1cb1134f3a"/>
     <w:p>
       <w:pPr>
         <w:pStyle w:val="Heading4"/>
@@ -2279,7 +2634,7 @@
         <w:rPr>
           <w:rStyle w:val="SectionNumber"/>
         </w:rPr>
-        <w:t xml:space="preserve">5.2.2.2</w:t>
+        <w:t xml:space="preserve">5.2.2.3</w:t>
       </w:r>
       <w:r>
         <w:tab/>
@@ -2306,7 +2661,7 @@
       <w:pPr>
         <w:numPr>
           <w:ilvl w:val="0"/>
-          <w:numId w:val="1009"/>
+          <w:numId w:val="1010"/>
         </w:numPr>
       </w:pPr>
       <w:r>
@@ -2356,94 +2711,11 @@
       <w:pPr>
         <w:numPr>
           <w:ilvl w:val="0"/>
-          <w:numId w:val="1009"/>
-        </w:numPr>
-      </w:pPr>
-      <w:r>
-        <w:t xml:space="preserve">Consumo de Alimentos Ultraprocessados (UPF):</w:t>
-      </w:r>
-    </w:p>
-    <w:p>
-      <w:pPr>
-        <w:pStyle w:val="Compact"/>
-        <w:numPr>
-          <w:ilvl w:val="1"/>
           <w:numId w:val="1010"/>
         </w:numPr>
       </w:pPr>
       <w:r>
-        <w:t xml:space="preserve">O consumo de UPFs classificado utilizando o sistema NOVA, que</w:t>
-      </w:r>
-      <w:r>
-        <w:t xml:space="preserve"> </w:t>
-      </w:r>
-      <w:r>
-        <w:t xml:space="preserve">categoriza alimentos com base na extensão e propósito do</w:t>
-      </w:r>
-      <w:r>
-        <w:t xml:space="preserve"> </w:t>
-      </w:r>
-      <w:r>
-        <w:t xml:space="preserve">processamento industrial</w:t>
-      </w:r>
-      <w:r>
-        <w:t xml:space="preserve"> </w:t>
-      </w:r>
-      <w:r>
-        <w:t xml:space="preserve">(Avesani et al., 2023; Costa et al., 2021; He et al., 2024; Rey-Garcı́a et al., 2021)</w:t>
-      </w:r>
-      <w:r>
-        <w:t xml:space="preserve">.</w:t>
-      </w:r>
-    </w:p>
-    <w:p>
-      <w:pPr>
-        <w:pStyle w:val="Compact"/>
-        <w:numPr>
-          <w:ilvl w:val="1"/>
-          <w:numId w:val="1010"/>
-        </w:numPr>
-      </w:pPr>
-      <w:r>
-        <w:t xml:space="preserve">O consumo de UPFs, geralmente expresso como a porcentagem da</w:t>
-      </w:r>
-      <w:r>
-        <w:t xml:space="preserve"> </w:t>
-      </w:r>
-      <w:r>
-        <w:t xml:space="preserve">energia total diária ingerida proveniente desses alimentos</w:t>
-      </w:r>
-      <w:r>
-        <w:t xml:space="preserve"> </w:t>
-      </w:r>
-      <w:r>
-        <w:t xml:space="preserve">(UPFc), tem sido associado ao risco aumentado de diversas DCNT,</w:t>
-      </w:r>
-      <w:r>
-        <w:t xml:space="preserve"> </w:t>
-      </w:r>
-      <w:r>
-        <w:t xml:space="preserve">incluindo o declínio da função renal (CKD)</w:t>
-      </w:r>
-      <w:r>
-        <w:t xml:space="preserve"> </w:t>
-      </w:r>
-      <w:r>
-        <w:t xml:space="preserve">(Costa et al., 2021; He et al., 2024)</w:t>
-      </w:r>
-      <w:r>
-        <w:t xml:space="preserve">.</w:t>
-      </w:r>
-    </w:p>
-    <w:p>
-      <w:pPr>
-        <w:numPr>
-          <w:ilvl w:val="0"/>
-          <w:numId w:val="1009"/>
-        </w:numPr>
-      </w:pPr>
-      <w:r>
-        <w:t xml:space="preserve">Padrões Dietéticos:</w:t>
+        <w:t xml:space="preserve">Consumo de Alimentos Ultraprocessados (UPF):</w:t>
       </w:r>
     </w:p>
     <w:p>
@@ -2455,37 +2727,25 @@
         </w:numPr>
       </w:pPr>
       <w:r>
-        <w:t xml:space="preserve">A análise de padrões dietéticos, como a dieta ocidental (rica em</w:t>
-      </w:r>
-      <w:r>
-        <w:t xml:space="preserve"> </w:t>
-      </w:r>
-      <w:r>
-        <w:t xml:space="preserve">alimentos ultraprocessados) versus dietas mais saudáveis (ricas</w:t>
-      </w:r>
-      <w:r>
-        <w:t xml:space="preserve"> </w:t>
-      </w:r>
-      <w:r>
-        <w:t xml:space="preserve">em frutas, vegetais e grãos integrais), pode ser realizada</w:t>
-      </w:r>
-      <w:r>
-        <w:t xml:space="preserve"> </w:t>
-      </w:r>
-      <w:r>
-        <w:t xml:space="preserve">utilizando técnicas como análise fatorial ou análise de</w:t>
-      </w:r>
-      <w:r>
-        <w:t xml:space="preserve"> </w:t>
-      </w:r>
-      <w:r>
-        <w:t xml:space="preserve">componentes principais</w:t>
-      </w:r>
-      <w:r>
-        <w:t xml:space="preserve"> </w:t>
-      </w:r>
-      <w:r>
-        <w:t xml:space="preserve">(Naud, 2019; Silva, 2021)</w:t>
+        <w:t xml:space="preserve">O consumo de UPFs classificado utilizando o sistema NOVA, que</w:t>
+      </w:r>
+      <w:r>
+        <w:t xml:space="preserve"> </w:t>
+      </w:r>
+      <w:r>
+        <w:t xml:space="preserve">categoriza alimentos com base na extensão e propósito do</w:t>
+      </w:r>
+      <w:r>
+        <w:t xml:space="preserve"> </w:t>
+      </w:r>
+      <w:r>
+        <w:t xml:space="preserve">processamento industrial</w:t>
+      </w:r>
+      <w:r>
+        <w:t xml:space="preserve"> </w:t>
+      </w:r>
+      <w:r>
+        <w:t xml:space="preserve">(Avesani et al., 2023; Costa et al., 2021; He et al., 2024; Rey-Garcı́a et al., 2021)</w:t>
       </w:r>
       <w:r>
         <w:t xml:space="preserve">.</w:t>
@@ -2500,24 +2760,45 @@
         </w:numPr>
       </w:pPr>
       <w:r>
-        <w:t xml:space="preserve">Esses padrões podem ser associados à função renal, fornecendo</w:t>
-      </w:r>
-      <w:r>
-        <w:t xml:space="preserve"> </w:t>
-      </w:r>
-      <w:r>
-        <w:t xml:space="preserve">uma visão mais abrangente do impacto dietético na saúde renal.</w:t>
+        <w:t xml:space="preserve">O consumo de UPFs, geralmente expresso como a porcentagem da</w:t>
+      </w:r>
+      <w:r>
+        <w:t xml:space="preserve"> </w:t>
+      </w:r>
+      <w:r>
+        <w:t xml:space="preserve">energia total diária ingerida proveniente desses alimentos</w:t>
+      </w:r>
+      <w:r>
+        <w:t xml:space="preserve"> </w:t>
+      </w:r>
+      <w:r>
+        <w:t xml:space="preserve">(UPFc), tem sido associado ao risco aumentado de diversas DCNT,</w:t>
+      </w:r>
+      <w:r>
+        <w:t xml:space="preserve"> </w:t>
+      </w:r>
+      <w:r>
+        <w:t xml:space="preserve">incluindo o declínio da função renal (CKD)</w:t>
+      </w:r>
+      <w:r>
+        <w:t xml:space="preserve"> </w:t>
+      </w:r>
+      <w:r>
+        <w:t xml:space="preserve">(Costa et al., 2021; He et al., 2024)</w:t>
+      </w:r>
+      <w:r>
+        <w:t xml:space="preserve">.</w:t>
       </w:r>
     </w:p>
     <w:p>
       <w:pPr>
         <w:numPr>
           <w:ilvl w:val="0"/>
-          <w:numId w:val="1009"/>
+          <w:numId w:val="1010"/>
         </w:numPr>
       </w:pPr>
       <w:r>
-        <w:t xml:space="preserve">Índices de qualidade de dieta:</w:t>
+        <w:t xml:space="preserve">Padrões Dietéticos:</w:t>
       </w:r>
     </w:p>
     <w:p>
@@ -2529,275 +2810,134 @@
         </w:numPr>
       </w:pPr>
       <w:r>
-        <w:t xml:space="preserve">Índices como o de Índice de Qualidade de Dieta revisado (IQD-R)</w:t>
-      </w:r>
-      <w:r>
-        <w:t xml:space="preserve"> </w:t>
-      </w:r>
-      <w:r>
-        <w:t xml:space="preserve">ou escores baseados m dietas saudáveis tais como o Planetary</w:t>
-      </w:r>
-      <w:r>
-        <w:t xml:space="preserve"> </w:t>
-      </w:r>
-      <w:r>
-        <w:t xml:space="preserve">Health Diet Index (PHDI). Tais índices fornecem uma pontuação</w:t>
-      </w:r>
-      <w:r>
-        <w:t xml:space="preserve"> </w:t>
-      </w:r>
-      <w:r>
-        <w:t xml:space="preserve">única relativa a qualidade geral da dieta, que pode ser</w:t>
-      </w:r>
-      <w:r>
-        <w:t xml:space="preserve"> </w:t>
-      </w:r>
-      <w:r>
-        <w:t xml:space="preserve">correlacionada com a função renal</w:t>
-      </w:r>
-      <w:r>
-        <w:t xml:space="preserve"> </w:t>
-      </w:r>
-      <w:r>
-        <w:t xml:space="preserve">(Naud, 2019; Silva, 2017)</w:t>
+        <w:t xml:space="preserve">A análise de padrões dietéticos, como a dieta ocidental (rica em</w:t>
+      </w:r>
+      <w:r>
+        <w:t xml:space="preserve"> </w:t>
+      </w:r>
+      <w:r>
+        <w:t xml:space="preserve">alimentos ultraprocessados) versus dietas mais saudáveis (ricas</w:t>
+      </w:r>
+      <w:r>
+        <w:t xml:space="preserve"> </w:t>
+      </w:r>
+      <w:r>
+        <w:t xml:space="preserve">em frutas, vegetais e grãos integrais), pode ser realizada</w:t>
+      </w:r>
+      <w:r>
+        <w:t xml:space="preserve"> </w:t>
+      </w:r>
+      <w:r>
+        <w:t xml:space="preserve">utilizando técnicas como análise fatorial ou análise de</w:t>
+      </w:r>
+      <w:r>
+        <w:t xml:space="preserve"> </w:t>
+      </w:r>
+      <w:r>
+        <w:t xml:space="preserve">componentes principais</w:t>
+      </w:r>
+      <w:r>
+        <w:t xml:space="preserve"> </w:t>
+      </w:r>
+      <w:r>
+        <w:t xml:space="preserve">(Naud, 2019; Silva, 2021)</w:t>
       </w:r>
       <w:r>
         <w:t xml:space="preserve">.</w:t>
-      </w:r>
-    </w:p>
-    <w:bookmarkEnd w:id="31"/>
-    <w:bookmarkEnd w:id="32"/>
-    <w:bookmarkStart w:id="33" w:name="dados-antropométricos"/>
-    <w:p>
-      <w:pPr>
-        <w:pStyle w:val="Heading3"/>
-      </w:pPr>
-      <w:r>
-        <w:rPr>
-          <w:rStyle w:val="SectionNumber"/>
-        </w:rPr>
-        <w:t xml:space="preserve">5.2.3</w:t>
-      </w:r>
-      <w:r>
-        <w:tab/>
-      </w:r>
-      <w:r>
-        <w:t xml:space="preserve">Dados Antropométricos</w:t>
       </w:r>
     </w:p>
     <w:p>
       <w:pPr>
         <w:pStyle w:val="Compact"/>
         <w:numPr>
+          <w:ilvl w:val="1"/>
+          <w:numId w:val="1012"/>
+        </w:numPr>
+      </w:pPr>
+      <w:r>
+        <w:t xml:space="preserve">Esses padrões podem ser associados à função renal, fornecendo</w:t>
+      </w:r>
+      <w:r>
+        <w:t xml:space="preserve"> </w:t>
+      </w:r>
+      <w:r>
+        <w:t xml:space="preserve">uma visão mais abrangente do impacto dietético na saúde renal.</w:t>
+      </w:r>
+    </w:p>
+    <w:p>
+      <w:pPr>
+        <w:numPr>
           <w:ilvl w:val="0"/>
+          <w:numId w:val="1010"/>
+        </w:numPr>
+      </w:pPr>
+      <w:r>
+        <w:t xml:space="preserve">Índices de qualidade de dieta:</w:t>
+      </w:r>
+    </w:p>
+    <w:p>
+      <w:pPr>
+        <w:pStyle w:val="Compact"/>
+        <w:numPr>
+          <w:ilvl w:val="1"/>
           <w:numId w:val="1013"/>
         </w:numPr>
       </w:pPr>
       <w:r>
-        <w:t xml:space="preserve">Índice de Massa Corporal (IMC)</w:t>
-      </w:r>
-    </w:p>
-    <w:p>
-      <w:pPr>
-        <w:pStyle w:val="Compact"/>
-        <w:numPr>
-          <w:ilvl w:val="0"/>
-          <w:numId w:val="1013"/>
-        </w:numPr>
-      </w:pPr>
-      <w:r>
-        <w:t xml:space="preserve">Condições Clínicas e Comorbidades (Fatores de Risco para DRC):</w:t>
-      </w:r>
-      <w:r>
-        <w:t xml:space="preserve"> </w:t>
-      </w:r>
-      <w:r>
-        <w:t xml:space="preserve">Dislipidemia (LDL ≥130 mg/dL ou uso de hipolipemiantes), Hipertensão</w:t>
-      </w:r>
-      <w:r>
-        <w:t xml:space="preserve"> </w:t>
-      </w:r>
-      <w:r>
-        <w:t xml:space="preserve">Arterial Sistêmica (HAS) (pressão sistólica ≥ 140 mm Hg, pressão</w:t>
-      </w:r>
-      <w:r>
-        <w:t xml:space="preserve"> </w:t>
-      </w:r>
-      <w:r>
-        <w:t xml:space="preserve">diastólica ≥ 90 mm Hg ou tratamento com anti-hipertensivo), Diabetes</w:t>
-      </w:r>
-      <w:r>
-        <w:t xml:space="preserve"> </w:t>
-      </w:r>
-      <w:r>
-        <w:t xml:space="preserve">Mellitus (DM) (diagnóstico prévio, uso de medicação, glicose</w:t>
-      </w:r>
-      <w:r>
-        <w:t xml:space="preserve"> </w:t>
-      </w:r>
-      <w:r>
-        <w:t xml:space="preserve">sanguínea ≥ 126 mg/dL, glicose 2h ≥200 mg/dL ou HbA1C ≥ 6,5%), e</w:t>
-      </w:r>
-      <w:r>
-        <w:t xml:space="preserve"> </w:t>
-      </w:r>
-      <w:r>
-        <w:t xml:space="preserve">Doença Cardiovascular</w:t>
-      </w:r>
-      <w:r>
-        <w:t xml:space="preserve"> </w:t>
-      </w:r>
-      <w:r>
-        <w:t xml:space="preserve">(Silva, 2021)</w:t>
+        <w:t xml:space="preserve">Índices como o de Índice de Qualidade de Dieta revisado (IQD-R)</w:t>
+      </w:r>
+      <w:r>
+        <w:t xml:space="preserve"> </w:t>
+      </w:r>
+      <w:r>
+        <w:t xml:space="preserve">ou escores baseados m dietas saudáveis tais como o Planetary</w:t>
+      </w:r>
+      <w:r>
+        <w:t xml:space="preserve"> </w:t>
+      </w:r>
+      <w:r>
+        <w:t xml:space="preserve">Health Diet Index (PHDI). Tais índices fornecem uma pontuação</w:t>
+      </w:r>
+      <w:r>
+        <w:t xml:space="preserve"> </w:t>
+      </w:r>
+      <w:r>
+        <w:t xml:space="preserve">única relativa a qualidade geral da dieta, que pode ser</w:t>
+      </w:r>
+      <w:r>
+        <w:t xml:space="preserve"> </w:t>
+      </w:r>
+      <w:r>
+        <w:t xml:space="preserve">correlacionada com a função renal</w:t>
+      </w:r>
+      <w:r>
+        <w:t xml:space="preserve"> </w:t>
+      </w:r>
+      <w:r>
+        <w:t xml:space="preserve">(Naud, 2019; Silva, 2017)</w:t>
       </w:r>
       <w:r>
         <w:t xml:space="preserve">.</w:t>
       </w:r>
     </w:p>
-    <w:p>
-      <w:pPr>
-        <w:pStyle w:val="Compact"/>
-        <w:numPr>
-          <w:ilvl w:val="0"/>
-          <w:numId w:val="1013"/>
-        </w:numPr>
-      </w:pPr>
-      <w:r>
-        <w:t xml:space="preserve">Hábitos de Vida: Tabagismo, nível de atividade física, consumo de</w:t>
-      </w:r>
-      <w:r>
-        <w:t xml:space="preserve"> </w:t>
-      </w:r>
-      <w:r>
-        <w:t xml:space="preserve">álcool</w:t>
-      </w:r>
-      <w:r>
-        <w:t xml:space="preserve"> </w:t>
-      </w:r>
-      <w:r>
-        <w:t xml:space="preserve">(Silva, 2021)</w:t>
-      </w:r>
-      <w:r>
-        <w:t xml:space="preserve">.</w:t>
-      </w:r>
-    </w:p>
-    <w:p>
-      <w:pPr>
-        <w:pStyle w:val="FirstParagraph"/>
-      </w:pPr>
-      <w:r>
-        <w:t xml:space="preserve">A associação entre TFGe e fatores de risco modificáveis, como o consumo</w:t>
-      </w:r>
-      <w:r>
-        <w:t xml:space="preserve"> </w:t>
-      </w:r>
-      <w:r>
-        <w:t xml:space="preserve">de alimentos ultraprocessados (AUPF), tem sido consistentemente</w:t>
-      </w:r>
-      <w:r>
-        <w:t xml:space="preserve"> </w:t>
-      </w:r>
-      <w:r>
-        <w:t xml:space="preserve">investigada, visto que o aumento de 10% no consumo de AUPF foi associado</w:t>
-      </w:r>
-      <w:r>
-        <w:t xml:space="preserve"> </w:t>
-      </w:r>
-      <w:r>
-        <w:t xml:space="preserve">a um risco 7% maior de DRC (RR = 1,07). O consumo de AUPF, que é um</w:t>
-      </w:r>
-      <w:r>
-        <w:t xml:space="preserve"> </w:t>
-      </w:r>
-      <w:r>
-        <w:t xml:space="preserve">fator de risco modificável para doenças crônicas, tem sido</w:t>
-      </w:r>
-      <w:r>
-        <w:t xml:space="preserve"> </w:t>
-      </w:r>
-      <w:r>
-        <w:t xml:space="preserve">consistentemente associado à diminuição da função renal</w:t>
-      </w:r>
-      <w:r>
-        <w:t xml:space="preserve"> </w:t>
-      </w:r>
-      <w:r>
-        <w:t xml:space="preserve">(Avesani et al., 2023; He et al., 2024)</w:t>
-      </w:r>
-      <w:r>
-        <w:t xml:space="preserve">.</w:t>
-      </w:r>
-    </w:p>
+    <w:bookmarkEnd w:id="32"/>
     <w:bookmarkEnd w:id="33"/>
-    <w:bookmarkEnd w:id="34"/>
-    <w:bookmarkStart w:id="36" w:name="Xdbb224c4e6f3aeab71eaced62cd4f1b96ef618f"/>
-    <w:p>
-      <w:pPr>
-        <w:pStyle w:val="Heading2"/>
+    <w:bookmarkStart w:id="34" w:name="dados-antropométricos"/>
+    <w:p>
+      <w:pPr>
+        <w:pStyle w:val="Heading3"/>
       </w:pPr>
       <w:r>
         <w:rPr>
           <w:rStyle w:val="SectionNumber"/>
         </w:rPr>
-        <w:t xml:space="preserve">5.3</w:t>
+        <w:t xml:space="preserve">5.2.3</w:t>
       </w:r>
       <w:r>
         <w:tab/>
       </w:r>
       <w:r>
-        <w:t xml:space="preserve">Coleta das Variáveis Relacionadas à Função Renal</w:t>
-      </w:r>
-    </w:p>
-    <w:p>
-      <w:pPr>
-        <w:pStyle w:val="FirstParagraph"/>
-      </w:pPr>
-      <w:r>
-        <w:t xml:space="preserve">As metodologias de coleta e análise dessas variáveis geralmente seguem</w:t>
-      </w:r>
-      <w:r>
-        <w:t xml:space="preserve"> </w:t>
-      </w:r>
-      <w:r>
-        <w:t xml:space="preserve">protocolos padronizados, como observado em grandes estudos de coorte</w:t>
-      </w:r>
-      <w:r>
-        <w:t xml:space="preserve"> </w:t>
-      </w:r>
-      <w:r>
-        <w:t xml:space="preserve">como o ELSA-Brasil.</w:t>
-      </w:r>
-    </w:p>
-    <w:bookmarkStart w:id="35" w:name="coleta-de-amostras-biológicas"/>
-    <w:p>
-      <w:pPr>
-        <w:pStyle w:val="Heading3"/>
-      </w:pPr>
-      <w:r>
-        <w:rPr>
-          <w:rStyle w:val="SectionNumber"/>
-        </w:rPr>
-        <w:t xml:space="preserve">5.3.1</w:t>
-      </w:r>
-      <w:r>
-        <w:tab/>
-      </w:r>
-      <w:r>
-        <w:t xml:space="preserve">Coleta de Amostras Biológicas</w:t>
-      </w:r>
-    </w:p>
-    <w:p>
-      <w:pPr>
-        <w:pStyle w:val="FirstParagraph"/>
-      </w:pPr>
-      <w:r>
-        <w:t xml:space="preserve">A coleta de material biológico é crucial para a determinação das</w:t>
-      </w:r>
-      <w:r>
-        <w:t xml:space="preserve"> </w:t>
-      </w:r>
-      <w:r>
-        <w:t xml:space="preserve">variáveis sanguíneas e urinárias.</w:t>
+        <w:t xml:space="preserve">Dados Antropométricos</w:t>
       </w:r>
     </w:p>
     <w:p>
@@ -2809,471 +2949,131 @@
         </w:numPr>
       </w:pPr>
       <w:r>
-        <w:t xml:space="preserve">Tipos de amostras: As variáveis foram determinadas a partir de</w:t>
-      </w:r>
-      <w:r>
-        <w:t xml:space="preserve"> </w:t>
-      </w:r>
-      <w:r>
-        <w:t xml:space="preserve">amostras de sangue em jejum, amostras pontuais ou coleta de urina</w:t>
-      </w:r>
-      <w:r>
-        <w:t xml:space="preserve"> </w:t>
-      </w:r>
-      <w:r>
-        <w:t xml:space="preserve">durante determinado horário</w:t>
-      </w:r>
-      <w:r>
-        <w:t xml:space="preserve"> </w:t>
-      </w:r>
-      <w:r>
-        <w:t xml:space="preserve">(Naud, 2019; Rey-Garcı́a et al., 2021)</w:t>
-      </w:r>
-      <w:r>
-        <w:t xml:space="preserve">.</w:t>
-      </w:r>
-    </w:p>
-    <w:p>
-      <w:pPr>
-        <w:pStyle w:val="Compact"/>
-        <w:numPr>
-          <w:ilvl w:val="0"/>
-          <w:numId w:val="1014"/>
-        </w:numPr>
-      </w:pPr>
-      <w:r>
-        <w:t xml:space="preserve">Preparação do participante: Os participantes foram orientados a</w:t>
-      </w:r>
-      <w:r>
-        <w:t xml:space="preserve"> </w:t>
-      </w:r>
-      <w:r>
-        <w:t xml:space="preserve">seguir protocolos específicos antes da coleta, como jejum de 8 a 12</w:t>
-      </w:r>
-      <w:r>
-        <w:t xml:space="preserve"> </w:t>
-      </w:r>
-      <w:r>
-        <w:t xml:space="preserve">horas para amostras de sangue</w:t>
-      </w:r>
-      <w:r>
-        <w:t xml:space="preserve"> </w:t>
-      </w:r>
-      <w:r>
-        <w:t xml:space="preserve">(Naud, 2019)</w:t>
-      </w:r>
-      <w:r>
-        <w:t xml:space="preserve">.</w:t>
-      </w:r>
-    </w:p>
-    <w:p>
-      <w:pPr>
-        <w:pStyle w:val="Compact"/>
-        <w:numPr>
-          <w:ilvl w:val="0"/>
-          <w:numId w:val="1014"/>
-        </w:numPr>
-      </w:pPr>
-      <w:r>
-        <w:t xml:space="preserve">Procedimentos de coleta: A coleta foi realizada por profissionais</w:t>
-      </w:r>
-      <w:r>
-        <w:t xml:space="preserve"> </w:t>
-      </w:r>
-      <w:r>
-        <w:t xml:space="preserve">treinados, utilizando técnicas assépticas para garantir a</w:t>
-      </w:r>
-      <w:r>
-        <w:t xml:space="preserve"> </w:t>
-      </w:r>
-      <w:r>
-        <w:t xml:space="preserve">integridade das amostras. As amostras de sangue foram tipicamente</w:t>
-      </w:r>
-      <w:r>
-        <w:t xml:space="preserve"> </w:t>
-      </w:r>
-      <w:r>
-        <w:t xml:space="preserve">colhidas utilizando um sistema vacutainer em vários tubos</w:t>
-      </w:r>
-      <w:r>
-        <w:t xml:space="preserve"> </w:t>
-      </w:r>
-      <w:r>
-        <w:t xml:space="preserve">específicos (EDTA, gel ativador para separação de soro, citrato,</w:t>
-      </w:r>
-      <w:r>
-        <w:t xml:space="preserve"> </w:t>
-      </w:r>
-      <w:r>
-        <w:t xml:space="preserve">fluoreto/oxalato, heparina)</w:t>
-      </w:r>
-      <w:r>
-        <w:t xml:space="preserve"> </w:t>
-      </w:r>
-      <w:r>
-        <w:t xml:space="preserve">(Naud, 2019)</w:t>
-      </w:r>
-      <w:r>
-        <w:t xml:space="preserve">.</w:t>
-      </w:r>
-    </w:p>
-    <w:p>
-      <w:pPr>
-        <w:pStyle w:val="Compact"/>
-        <w:numPr>
-          <w:ilvl w:val="0"/>
-          <w:numId w:val="1014"/>
-        </w:numPr>
-      </w:pPr>
-      <w:r>
-        <w:t xml:space="preserve">Processamento da amostra: Após a coleta, as amostras são processadas</w:t>
-      </w:r>
-      <w:r>
-        <w:t xml:space="preserve"> </w:t>
-      </w:r>
-      <w:r>
-        <w:t xml:space="preserve">conforme protocolos padronizados, incluindo centrifugação para</w:t>
-      </w:r>
-      <w:r>
-        <w:t xml:space="preserve"> </w:t>
-      </w:r>
-      <w:r>
-        <w:t xml:space="preserve">separar o soro ou plasma, e armazenamento em temperaturas adequadas</w:t>
-      </w:r>
-      <w:r>
-        <w:t xml:space="preserve"> </w:t>
-      </w:r>
-      <w:r>
-        <w:t xml:space="preserve">(-20°C ou -80°C) até a análise. Para garantir a qualidade, as</w:t>
-      </w:r>
-      <w:r>
-        <w:t xml:space="preserve"> </w:t>
-      </w:r>
-      <w:r>
-        <w:t xml:space="preserve">amostras foram processadas rapidamente. Elas foram mantidas em gelo</w:t>
-      </w:r>
-      <w:r>
-        <w:t xml:space="preserve"> </w:t>
-      </w:r>
-      <w:r>
-        <w:t xml:space="preserve">e centrifugadas no máximo até 30 minutos após a coleta. Depois da</w:t>
-      </w:r>
-      <w:r>
-        <w:t xml:space="preserve"> </w:t>
-      </w:r>
-      <w:r>
-        <w:t xml:space="preserve">centrifugação, o material biológico foi aliquotado e armazenado</w:t>
-      </w:r>
-      <w:r>
-        <w:t xml:space="preserve"> </w:t>
-      </w:r>
-      <w:r>
-        <w:t xml:space="preserve">(Naud, 2019)</w:t>
-      </w:r>
-      <w:r>
-        <w:t xml:space="preserve">.</w:t>
-      </w:r>
-    </w:p>
-    <w:bookmarkEnd w:id="35"/>
-    <w:bookmarkEnd w:id="36"/>
-    <w:bookmarkStart w:id="40" w:name="revisão-de-literatura-desenho-conceitual"/>
-    <w:p>
-      <w:pPr>
-        <w:pStyle w:val="Heading2"/>
-      </w:pPr>
-      <w:r>
-        <w:rPr>
-          <w:rStyle w:val="SectionNumber"/>
-        </w:rPr>
-        <w:t xml:space="preserve">5.4</w:t>
-      </w:r>
-      <w:r>
-        <w:tab/>
-      </w:r>
-      <w:r>
-        <w:t xml:space="preserve">Revisão de Literatura (Desenho Conceitual)</w:t>
-      </w:r>
-    </w:p>
-    <w:bookmarkStart w:id="37" w:name="X255e0244c3b256e32805c902a19715bc7bc18bc"/>
-    <w:p>
-      <w:pPr>
-        <w:pStyle w:val="Heading3"/>
-      </w:pPr>
-      <w:r>
-        <w:rPr>
-          <w:rStyle w:val="SectionNumber"/>
-        </w:rPr>
-        <w:t xml:space="preserve">5.4.1</w:t>
-      </w:r>
-      <w:r>
-        <w:tab/>
-      </w:r>
-      <w:r>
-        <w:t xml:space="preserve">O Sistema NOVA e a Classificação de Alimentos Ultraprocessados</w:t>
+        <w:t xml:space="preserve">Índice de Massa Corporal (IMC) (kg/m²):</w:t>
+      </w:r>
+      <w:r>
+        <w:t xml:space="preserve"> </w:t>
+      </w:r>
+      <w:r>
+        <w:t xml:space="preserve">Foi utilizado como indicador do estado nutricional dos participantes, sendo calculado pela razão entre o peso corporal, em quilogramas, e o quadrado da altura, em metros (kg/m²), conforme a seguinte expressão:</w:t>
       </w:r>
     </w:p>
     <w:p>
       <w:pPr>
         <w:pStyle w:val="FirstParagraph"/>
       </w:pPr>
-      <w:r>
-        <w:t xml:space="preserve">A classificação NOVA é fundamentada na extensão e propósito do</w:t>
-      </w:r>
-      <w:r>
-        <w:t xml:space="preserve"> </w:t>
-      </w:r>
-      <w:r>
-        <w:t xml:space="preserve">processamento</w:t>
-      </w:r>
-      <w:r>
-        <w:t xml:space="preserve"> </w:t>
-      </w:r>
-      <w:r>
-        <w:t xml:space="preserve">(Monteiro et al., 2019)</w:t>
-      </w:r>
-      <w:r>
-        <w:t xml:space="preserve">. Os AUPs (Grupo 4) são identificáveis</w:t>
-      </w:r>
-      <w:r>
-        <w:t xml:space="preserve"> </w:t>
-      </w:r>
-      <w:r>
-        <w:t xml:space="preserve">pela presença de substâncias que raramente são usadas em preparações</w:t>
-      </w:r>
-      <w:r>
-        <w:t xml:space="preserve"> </w:t>
-      </w:r>
-      <w:r>
-        <w:t xml:space="preserve">culinárias domésticas (como xarope de milho com alto teor de frutose,</w:t>
-      </w:r>
-      <w:r>
-        <w:t xml:space="preserve"> </w:t>
-      </w:r>
-      <w:r>
-        <w:t xml:space="preserve">óleos interesterificados e proteínas hidrolisadas) ou pela inclusão de</w:t>
-      </w:r>
-      <w:r>
-        <w:t xml:space="preserve"> </w:t>
-      </w:r>
-      <w:r>
-        <w:t xml:space="preserve">aditivos cosméticos (como aromatizantes, intensificadores de sabor,</w:t>
-      </w:r>
-      <w:r>
-        <w:t xml:space="preserve"> </w:t>
-      </w:r>
-      <w:r>
-        <w:t xml:space="preserve">corantes, emulsificantes e edulcorantes). O consumo de AUPs tem um</w:t>
-      </w:r>
-      <w:r>
-        <w:t xml:space="preserve"> </w:t>
-      </w:r>
-      <w:r>
-        <w:t xml:space="preserve">impacto negativo na qualidade nutricional da dieta global</w:t>
-      </w:r>
-      <w:r>
-        <w:t xml:space="preserve"> </w:t>
-      </w:r>
-      <w:r>
-        <w:t xml:space="preserve">(Avesani et al., 2023; Cecchini et al., 2025)</w:t>
-      </w:r>
-      <w:r>
-        <w:t xml:space="preserve">.</w:t>
-      </w:r>
-    </w:p>
-    <w:bookmarkEnd w:id="37"/>
-    <w:bookmarkStart w:id="38" w:name="Xa552f9a50861716c55fa1ac83a7e055e1aed7b8"/>
-    <w:p>
-      <w:pPr>
-        <w:pStyle w:val="Heading3"/>
-      </w:pPr>
-      <w:r>
-        <w:rPr>
-          <w:rStyle w:val="SectionNumber"/>
-        </w:rPr>
-        <w:t xml:space="preserve">5.4.2</w:t>
-      </w:r>
-      <w:r>
-        <w:tab/>
-      </w:r>
-      <w:r>
-        <w:t xml:space="preserve">AUPs e Doenças Crônicas: Mecanismos Além da Nutrição</w:t>
-      </w:r>
+      <m:oMathPara>
+        <m:oMathParaPr>
+          <m:jc m:val="center"/>
+        </m:oMathParaPr>
+        <m:oMath>
+          <m:r>
+            <m:t>I</m:t>
+          </m:r>
+          <m:r>
+            <m:t>M</m:t>
+          </m:r>
+          <m:r>
+            <m:t>C</m:t>
+          </m:r>
+          <m:r>
+            <m:rPr>
+              <m:sty m:val="p"/>
+            </m:rPr>
+            <m:t>=</m:t>
+          </m:r>
+          <m:f>
+            <m:fPr>
+              <m:type m:val="bar"/>
+            </m:fPr>
+            <m:num>
+              <m:r>
+                <m:t>p</m:t>
+              </m:r>
+              <m:r>
+                <m:t>e</m:t>
+              </m:r>
+              <m:r>
+                <m:t>s</m:t>
+              </m:r>
+              <m:r>
+                <m:t>o</m:t>
+              </m:r>
+              <m:r>
+                <m:t> </m:t>
+              </m:r>
+              <m:d>
+                <m:dPr>
+                  <m:begChr m:val="("/>
+                  <m:sepChr m:val=""/>
+                  <m:endChr m:val=")"/>
+                  <m:grow/>
+                </m:dPr>
+                <m:e>
+                  <m:r>
+                    <m:t>k</m:t>
+                  </m:r>
+                  <m:r>
+                    <m:t>g</m:t>
+                  </m:r>
+                </m:e>
+              </m:d>
+            </m:num>
+            <m:den>
+              <m:r>
+                <m:t>a</m:t>
+              </m:r>
+              <m:r>
+                <m:t>l</m:t>
+              </m:r>
+              <m:r>
+                <m:t>t</m:t>
+              </m:r>
+              <m:r>
+                <m:t>u</m:t>
+              </m:r>
+              <m:r>
+                <m:t>r</m:t>
+              </m:r>
+              <m:sSup>
+                <m:e>
+                  <m:r>
+                    <m:t>a</m:t>
+                  </m:r>
+                </m:e>
+                <m:sup>
+                  <m:r>
+                    <m:t>2</m:t>
+                  </m:r>
+                </m:sup>
+              </m:sSup>
+              <m:r>
+                <m:t> </m:t>
+              </m:r>
+              <m:d>
+                <m:dPr>
+                  <m:begChr m:val="("/>
+                  <m:sepChr m:val=""/>
+                  <m:endChr m:val=")"/>
+                  <m:grow/>
+                </m:dPr>
+                <m:e>
+                  <m:r>
+                    <m:t>m</m:t>
+                  </m:r>
+                </m:e>
+              </m:d>
+            </m:den>
+          </m:f>
+        </m:oMath>
+      </m:oMathPara>
     </w:p>
     <w:p>
       <w:pPr>
         <w:pStyle w:val="FirstParagraph"/>
       </w:pPr>
       <w:r>
-        <w:t xml:space="preserve">Embora os AUPs tenham tipicamente um perfil nutricional ruim (baixo teor</w:t>
-      </w:r>
-      <w:r>
-        <w:t xml:space="preserve"> </w:t>
-      </w:r>
-      <w:r>
-        <w:t xml:space="preserve">de fibra, alto teor de gorduras saturadas, sódio e</w:t>
-      </w:r>
-      <w:r>
-        <w:t xml:space="preserve"> </w:t>
-      </w:r>
-      <w:r>
-        <w:t xml:space="preserve">açúcar)</w:t>
-      </w:r>
-      <w:r>
-        <w:t xml:space="preserve">(Rey-Garcı́a et al., 2021)</w:t>
-      </w:r>
-      <w:r>
-        <w:t xml:space="preserve">, as associações com doenças persistem mesmo após</w:t>
-      </w:r>
-      <w:r>
-        <w:t xml:space="preserve"> </w:t>
-      </w:r>
-      <w:r>
-        <w:t xml:space="preserve">o ajuste para esses nutrientes, sugerindo que o risco reside em outros</w:t>
-      </w:r>
-      <w:r>
-        <w:t xml:space="preserve"> </w:t>
-      </w:r>
-      <w:r>
-        <w:t xml:space="preserve">fatores relacionados ao processamento</w:t>
-      </w:r>
-      <w:r>
-        <w:t xml:space="preserve"> </w:t>
-      </w:r>
-      <w:r>
-        <w:t xml:space="preserve">(Avesani et al., 2023; Srour et al., 2019)</w:t>
-      </w:r>
-      <w:r>
-        <w:t xml:space="preserve">.</w:t>
-      </w:r>
-    </w:p>
-    <w:bookmarkEnd w:id="38"/>
-    <w:bookmarkStart w:id="39" w:name="X80c50f2434aedbbee3f7c3f4a3bc52eb2580149"/>
-    <w:p>
-      <w:pPr>
-        <w:pStyle w:val="Heading3"/>
-      </w:pPr>
-      <w:r>
-        <w:rPr>
-          <w:rStyle w:val="SectionNumber"/>
-        </w:rPr>
-        <w:t xml:space="preserve">5.4.3</w:t>
-      </w:r>
-      <w:r>
-        <w:tab/>
-      </w:r>
-      <w:r>
-        <w:t xml:space="preserve">A Avaliação Simplificada do Consumo de AUPs no Brasil</w:t>
-      </w:r>
-    </w:p>
-    <w:p>
-      <w:pPr>
-        <w:pStyle w:val="FirstParagraph"/>
-      </w:pPr>
-      <w:r>
-        <w:t xml:space="preserve">A avaliação detalhada do consumo de AUPs, tipicamente realizada por</w:t>
-      </w:r>
-      <w:r>
-        <w:t xml:space="preserve"> </w:t>
-      </w:r>
-      <w:r>
-        <w:t xml:space="preserve">caracterização da população, suas frequências e avaliações cruzadas.</w:t>
-      </w:r>
-    </w:p>
-    <w:bookmarkEnd w:id="39"/>
-    <w:bookmarkEnd w:id="40"/>
-    <w:bookmarkStart w:id="41" w:name="desenho-do-estudo-e-população"/>
-    <w:p>
-      <w:pPr>
-        <w:pStyle w:val="Heading2"/>
-      </w:pPr>
-      <w:r>
-        <w:rPr>
-          <w:rStyle w:val="SectionNumber"/>
-        </w:rPr>
-        <w:t xml:space="preserve">5.5</w:t>
-      </w:r>
-      <w:r>
-        <w:tab/>
-      </w:r>
-      <w:r>
-        <w:t xml:space="preserve">Desenho do Estudo e População</w:t>
-      </w:r>
-    </w:p>
-    <w:p>
-      <w:pPr>
-        <w:pStyle w:val="FirstParagraph"/>
-      </w:pPr>
-      <w:r>
-        <w:t xml:space="preserve">Este será um estudo longitudinal observacional de coorte prospectiva,</w:t>
-      </w:r>
-      <w:r>
-        <w:t xml:space="preserve"> </w:t>
-      </w:r>
-      <w:r>
-        <w:t xml:space="preserve">utilizando dados provenientes das diferentes ondas do Estudo</w:t>
-      </w:r>
-      <w:r>
-        <w:t xml:space="preserve"> </w:t>
-      </w:r>
-      <w:r>
-        <w:t xml:space="preserve">Longitudinal de Saúde do Adulto (ELSA-Brasil). A população do estudo</w:t>
-      </w:r>
-      <w:r>
-        <w:t xml:space="preserve"> </w:t>
-      </w:r>
-      <w:r>
-        <w:t xml:space="preserve">será composta por participantes adultos (com idades entre 35 e 74 anos)</w:t>
-      </w:r>
-      <w:r>
-        <w:t xml:space="preserve"> </w:t>
-      </w:r>
-      <w:r>
-        <w:t xml:space="preserve">do ELSA-Brasil, uma coorte multicêntrica de servidores públicos de seis</w:t>
-      </w:r>
-      <w:r>
-        <w:t xml:space="preserve"> </w:t>
-      </w:r>
-      <w:r>
-        <w:t xml:space="preserve">instituições de ensino e pesquisa no Brasil, que visa investigar a</w:t>
-      </w:r>
-      <w:r>
-        <w:t xml:space="preserve"> </w:t>
-      </w:r>
-      <w:r>
-        <w:t xml:space="preserve">incidência e os fatores de risco para doenças crônicas não</w:t>
-      </w:r>
-      <w:r>
-        <w:t xml:space="preserve"> </w:t>
-      </w:r>
-      <w:r>
-        <w:t xml:space="preserve">transmissíveis.</w:t>
-      </w:r>
-    </w:p>
-    <w:bookmarkEnd w:id="41"/>
-    <w:bookmarkStart w:id="51" w:name="análise-estatística"/>
-    <w:p>
-      <w:pPr>
-        <w:pStyle w:val="Heading2"/>
-      </w:pPr>
-      <w:r>
-        <w:rPr>
-          <w:rStyle w:val="SectionNumber"/>
-        </w:rPr>
-        <w:t xml:space="preserve">5.6</w:t>
-      </w:r>
-      <w:r>
-        <w:tab/>
-      </w:r>
-      <w:r>
-        <w:t xml:space="preserve">Análise Estatística</w:t>
-      </w:r>
-    </w:p>
-    <w:p>
-      <w:pPr>
-        <w:pStyle w:val="FirstParagraph"/>
-      </w:pPr>
-      <w:r>
-        <w:t xml:space="preserve">As análises estatísticas serão realizadas em etapas:</w:t>
+        <w:t xml:space="preserve">A classificação do IMC seguiu os critérios estabelecidos pela Organização Mundial da Saúde (OMS), sendo categorizada da seguinte forma:</w:t>
       </w:r>
     </w:p>
     <w:p>
@@ -3289,40 +3089,16 @@
           <w:b/>
           <w:bCs/>
         </w:rPr>
-        <w:t xml:space="preserve">Análise Descritiva:</w:t>
-      </w:r>
-      <w:r>
-        <w:t xml:space="preserve"> </w:t>
-      </w:r>
-      <w:r>
-        <w:t xml:space="preserve">Serão apresentadas estatísticas descritivas</w:t>
-      </w:r>
-      <w:r>
-        <w:t xml:space="preserve"> </w:t>
-      </w:r>
-      <w:r>
-        <w:t xml:space="preserve">(médias, desvios-padrão, medianas, quartis, frequências e</w:t>
-      </w:r>
-      <w:r>
-        <w:t xml:space="preserve"> </w:t>
-      </w:r>
-      <w:r>
-        <w:t xml:space="preserve">percentuais) para caracterizar a população do estudo e as variáveis</w:t>
-      </w:r>
-      <w:r>
-        <w:t xml:space="preserve"> </w:t>
-      </w:r>
-      <w:r>
-        <w:t xml:space="preserve">de interesse</w:t>
-      </w:r>
-      <w:r>
-        <w:t xml:space="preserve"> </w:t>
-      </w:r>
-      <w:r>
-        <w:t xml:space="preserve">(Artes &amp; Barroso, 2023)</w:t>
-      </w:r>
-      <w:r>
-        <w:t xml:space="preserve">.</w:t>
+        <w:t xml:space="preserve">Baixo peso:</w:t>
+      </w:r>
+      <w:r>
+        <w:t xml:space="preserve"> </w:t>
+      </w:r>
+      <w:r>
+        <w:t xml:space="preserve">IMC &lt; 18,5 kg/m²</w:t>
+      </w:r>
+      <w:r>
+        <w:br/>
       </w:r>
     </w:p>
     <w:p>
@@ -3338,74 +3114,16 @@
           <w:b/>
           <w:bCs/>
         </w:rPr>
-        <w:t xml:space="preserve">Modelos Lineares Mistos (LMM):</w:t>
-      </w:r>
-      <w:r>
-        <w:t xml:space="preserve"> </w:t>
-      </w:r>
-      <w:r>
-        <w:t xml:space="preserve">Para avaliar a associação</w:t>
-      </w:r>
-      <w:r>
-        <w:t xml:space="preserve"> </w:t>
-      </w:r>
-      <w:r>
-        <w:t xml:space="preserve">longitudinal entre o consumo de alimentos ultraprocessados e a TFG,</w:t>
-      </w:r>
-      <w:r>
-        <w:t xml:space="preserve"> </w:t>
-      </w:r>
-      <w:r>
-        <w:t xml:space="preserve">serão ajustados modelos lineares mistos com intercepto aleatório por</w:t>
-      </w:r>
-      <w:r>
-        <w:t xml:space="preserve"> </w:t>
-      </w:r>
-      <w:r>
-        <w:t xml:space="preserve">indivíduo, considerando a natureza hierárquica e repetida dos dados.</w:t>
-      </w:r>
-      <w:r>
-        <w:t xml:space="preserve"> </w:t>
-      </w:r>
-      <w:r>
-        <w:t xml:space="preserve">A inclusão de um termo de</w:t>
-      </w:r>
-      <w:r>
-        <w:t xml:space="preserve"> </w:t>
-      </w:r>
-      <w:r>
-        <w:rPr>
-          <w:i/>
-          <w:iCs/>
-        </w:rPr>
-        <w:t xml:space="preserve">slope</w:t>
-      </w:r>
-      <w:r>
-        <w:t xml:space="preserve"> </w:t>
-      </w:r>
-      <w:r>
-        <w:t xml:space="preserve">aleatório será avaliada quando</w:t>
-      </w:r>
-      <w:r>
-        <w:t xml:space="preserve"> </w:t>
-      </w:r>
-      <w:r>
-        <w:t xml:space="preserve">apropriado para capturar a variabilidade individual na trajetória da</w:t>
-      </w:r>
-      <w:r>
-        <w:t xml:space="preserve"> </w:t>
-      </w:r>
-      <w:r>
-        <w:t xml:space="preserve">TFG</w:t>
-      </w:r>
-      <w:r>
-        <w:t xml:space="preserve"> </w:t>
-      </w:r>
-      <w:r>
-        <w:t xml:space="preserve">(Demidenko, 2013; Fávero &amp; Belfiore, 2017)</w:t>
-      </w:r>
-      <w:r>
-        <w:t xml:space="preserve">.</w:t>
+        <w:t xml:space="preserve">Eutrofia:</w:t>
+      </w:r>
+      <w:r>
+        <w:t xml:space="preserve"> </w:t>
+      </w:r>
+      <w:r>
+        <w:t xml:space="preserve">IMC ≥ 18,5 e &lt; 25,0 kg/m²</w:t>
+      </w:r>
+      <w:r>
+        <w:br/>
       </w:r>
     </w:p>
     <w:p>
@@ -3421,34 +3139,16 @@
           <w:b/>
           <w:bCs/>
         </w:rPr>
-        <w:t xml:space="preserve">Seleção de Modelos:</w:t>
-      </w:r>
-      <w:r>
-        <w:t xml:space="preserve"> </w:t>
-      </w:r>
-      <w:r>
-        <w:t xml:space="preserve">A comparação entre os modelos será realizada</w:t>
-      </w:r>
-      <w:r>
-        <w:t xml:space="preserve"> </w:t>
-      </w:r>
-      <w:r>
-        <w:t xml:space="preserve">utilizando critérios de informação como o Critério de Informação de</w:t>
-      </w:r>
-      <w:r>
-        <w:t xml:space="preserve"> </w:t>
-      </w:r>
-      <w:r>
-        <w:t xml:space="preserve">Akaike (AIC) e o Critério de Informação Bayesiano (BIC)</w:t>
-      </w:r>
-      <w:r>
-        <w:t xml:space="preserve"> </w:t>
-      </w:r>
-      <w:r>
-        <w:t xml:space="preserve">(Demidenko, 2013; Fávero &amp; Belfiore, 2017)</w:t>
-      </w:r>
-      <w:r>
-        <w:t xml:space="preserve">.</w:t>
+        <w:t xml:space="preserve">Sobrepeso:</w:t>
+      </w:r>
+      <w:r>
+        <w:t xml:space="preserve"> </w:t>
+      </w:r>
+      <w:r>
+        <w:t xml:space="preserve">IMC ≥ 25,0 e &lt; 30,0 kg/m²</w:t>
+      </w:r>
+      <w:r>
+        <w:br/>
       </w:r>
     </w:p>
     <w:p>
@@ -3464,77 +3164,16 @@
           <w:b/>
           <w:bCs/>
         </w:rPr>
-        <w:t xml:space="preserve">Diagnóstico e Robustez:</w:t>
-      </w:r>
-      <w:r>
-        <w:t xml:space="preserve"> </w:t>
-      </w:r>
-      <w:r>
-        <w:t xml:space="preserve">A avaliação de resíduos e o diagnóstico</w:t>
-      </w:r>
-      <w:r>
-        <w:t xml:space="preserve"> </w:t>
-      </w:r>
-      <w:r>
-        <w:t xml:space="preserve">de ajuste dos modelos serão conduzidos para verificar a adequação</w:t>
-      </w:r>
-      <w:r>
-        <w:t xml:space="preserve"> </w:t>
-      </w:r>
-      <w:r>
-        <w:t xml:space="preserve">das premissas. Adicionalmente, será explorada a utilização de</w:t>
-      </w:r>
-      <w:r>
-        <w:t xml:space="preserve"> </w:t>
-      </w:r>
-      <w:r>
-        <w:t xml:space="preserve">versões robustas de LMM (e.g.,</w:t>
-      </w:r>
-      <w:r>
-        <w:t xml:space="preserve"> </w:t>
-      </w:r>
-      <w:r>
-        <w:rPr>
-          <w:rStyle w:val="VerbatimChar"/>
-        </w:rPr>
-        <w:t xml:space="preserve">robustlmm</w:t>
-      </w:r>
-      <w:r>
-        <w:t xml:space="preserve"> </w:t>
-      </w:r>
-      <w:r>
-        <w:t xml:space="preserve">no R) para mitigar a</w:t>
-      </w:r>
-      <w:r>
-        <w:t xml:space="preserve"> </w:t>
-      </w:r>
-      <w:r>
-        <w:t xml:space="preserve">influência de potenciais</w:t>
-      </w:r>
-      <w:r>
-        <w:t xml:space="preserve"> </w:t>
-      </w:r>
-      <w:r>
-        <w:rPr>
-          <w:i/>
-          <w:iCs/>
-        </w:rPr>
-        <w:t xml:space="preserve">outliers</w:t>
-      </w:r>
-      <w:r>
-        <w:t xml:space="preserve"> </w:t>
-      </w:r>
-      <w:r>
-        <w:t xml:space="preserve">ou observações influentes</w:t>
-      </w:r>
-      <w:r>
-        <w:t xml:space="preserve"> </w:t>
-      </w:r>
-      <w:r>
-        <w:t xml:space="preserve">(Artes &amp; Barroso, 2023; Demidenko, 2013; Fávero &amp; Belfiore, 2017)</w:t>
-      </w:r>
-      <w:r>
-        <w:t xml:space="preserve">.</w:t>
+        <w:t xml:space="preserve">Obesidade grau I:</w:t>
+      </w:r>
+      <w:r>
+        <w:t xml:space="preserve"> </w:t>
+      </w:r>
+      <w:r>
+        <w:t xml:space="preserve">IMC ≥ 30,0 e &lt; 35,0 kg/m²</w:t>
+      </w:r>
+      <w:r>
+        <w:br/>
       </w:r>
     </w:p>
     <w:p>
@@ -3550,6 +3189,1013 @@
           <w:b/>
           <w:bCs/>
         </w:rPr>
+        <w:t xml:space="preserve">Obesidade grau II:</w:t>
+      </w:r>
+      <w:r>
+        <w:t xml:space="preserve"> </w:t>
+      </w:r>
+      <w:r>
+        <w:t xml:space="preserve">IMC ≥ 35,0 e &lt; 40,0 kg/m²</w:t>
+      </w:r>
+      <w:r>
+        <w:br/>
+      </w:r>
+    </w:p>
+    <w:p>
+      <w:pPr>
+        <w:pStyle w:val="Compact"/>
+        <w:numPr>
+          <w:ilvl w:val="0"/>
+          <w:numId w:val="1015"/>
+        </w:numPr>
+      </w:pPr>
+      <w:r>
+        <w:rPr>
+          <w:b/>
+          <w:bCs/>
+        </w:rPr>
+        <w:t xml:space="preserve">Obesidade grau III:</w:t>
+      </w:r>
+      <w:r>
+        <w:t xml:space="preserve"> </w:t>
+      </w:r>
+      <w:r>
+        <w:t xml:space="preserve">IMC ≥ 40,0 kg/m²</w:t>
+      </w:r>
+    </w:p>
+    <w:p>
+      <w:pPr>
+        <w:pStyle w:val="FirstParagraph"/>
+      </w:pPr>
+      <w:r>
+        <w:t xml:space="preserve">Essa classificação permite avaliar o excesso de peso e a obesidade, condições reconhecidas como fatores de risco para alterações metabólicas, inflamatórias e hemodinâmicas, associadas ao desenvolvimento e à progressão da Doença Renal Crônica (DRC).</w:t>
+      </w:r>
+    </w:p>
+    <w:p>
+      <w:pPr>
+        <w:pStyle w:val="Compact"/>
+        <w:numPr>
+          <w:ilvl w:val="0"/>
+          <w:numId w:val="1016"/>
+        </w:numPr>
+      </w:pPr>
+      <w:r>
+        <w:t xml:space="preserve">Concentração de sódio e potássio (excreção)</w:t>
+      </w:r>
+    </w:p>
+    <w:p>
+      <w:pPr>
+        <w:pStyle w:val="Compact"/>
+        <w:numPr>
+          <w:ilvl w:val="0"/>
+          <w:numId w:val="1016"/>
+        </w:numPr>
+      </w:pPr>
+      <w:r>
+        <w:t xml:space="preserve">Condições Clínicas e Comorbidades (Fatores de Risco para DRC):</w:t>
+      </w:r>
+      <w:r>
+        <w:t xml:space="preserve"> </w:t>
+      </w:r>
+      <w:r>
+        <w:t xml:space="preserve">Dislipidemia (LDL ≥130 mg/dL ou uso de hipolipemiantes), Hipertensão</w:t>
+      </w:r>
+      <w:r>
+        <w:t xml:space="preserve"> </w:t>
+      </w:r>
+      <w:r>
+        <w:t xml:space="preserve">Arterial Sistêmica (HAS) (pressão sistólica ≥ 140 mm Hg, pressão</w:t>
+      </w:r>
+      <w:r>
+        <w:t xml:space="preserve"> </w:t>
+      </w:r>
+      <w:r>
+        <w:t xml:space="preserve">diastólica ≥ 90 mm Hg ou tratamento com anti-hipertensivo), Diabetes</w:t>
+      </w:r>
+      <w:r>
+        <w:t xml:space="preserve"> </w:t>
+      </w:r>
+      <w:r>
+        <w:t xml:space="preserve">Mellitus (DM) (diagnóstico prévio, uso de medicação, glicose</w:t>
+      </w:r>
+      <w:r>
+        <w:t xml:space="preserve"> </w:t>
+      </w:r>
+      <w:r>
+        <w:t xml:space="preserve">sanguínea ≥ 126 mg/dL, glicose 2h ≥200 mg/dL ou HbA1C ≥ 6,5%), e</w:t>
+      </w:r>
+      <w:r>
+        <w:t xml:space="preserve"> </w:t>
+      </w:r>
+      <w:r>
+        <w:t xml:space="preserve">Doença Cardiovascular</w:t>
+      </w:r>
+      <w:r>
+        <w:t xml:space="preserve"> </w:t>
+      </w:r>
+      <w:r>
+        <w:t xml:space="preserve">(Silva, 2021)</w:t>
+      </w:r>
+      <w:r>
+        <w:t xml:space="preserve">.</w:t>
+      </w:r>
+    </w:p>
+    <w:p>
+      <w:pPr>
+        <w:pStyle w:val="Compact"/>
+        <w:numPr>
+          <w:ilvl w:val="0"/>
+          <w:numId w:val="1016"/>
+        </w:numPr>
+      </w:pPr>
+      <w:r>
+        <w:t xml:space="preserve">Hábitos de Vida: Tabagismo, nível de atividade física (IPAC), consumo de</w:t>
+      </w:r>
+      <w:r>
+        <w:t xml:space="preserve"> </w:t>
+      </w:r>
+      <w:r>
+        <w:t xml:space="preserve">álcool</w:t>
+      </w:r>
+      <w:r>
+        <w:t xml:space="preserve"> </w:t>
+      </w:r>
+      <w:r>
+        <w:t xml:space="preserve">(Silva, 2021)</w:t>
+      </w:r>
+      <w:r>
+        <w:t xml:space="preserve">.</w:t>
+      </w:r>
+    </w:p>
+    <w:p>
+      <w:pPr>
+        <w:pStyle w:val="FirstParagraph"/>
+      </w:pPr>
+      <w:r>
+        <w:t xml:space="preserve">A associação entre TFGe e fatores de risco modificáveis, como o consumo</w:t>
+      </w:r>
+      <w:r>
+        <w:t xml:space="preserve"> </w:t>
+      </w:r>
+      <w:r>
+        <w:t xml:space="preserve">de alimentos ultraprocessados (AUPF), tem sido consistentemente</w:t>
+      </w:r>
+      <w:r>
+        <w:t xml:space="preserve"> </w:t>
+      </w:r>
+      <w:r>
+        <w:t xml:space="preserve">investigada, visto que o aumento de 10% no consumo de AUPF foi associado</w:t>
+      </w:r>
+      <w:r>
+        <w:t xml:space="preserve"> </w:t>
+      </w:r>
+      <w:r>
+        <w:t xml:space="preserve">a um risco 7% maior de DRC (RR = 1,07). O consumo de AUPF, que é um</w:t>
+      </w:r>
+      <w:r>
+        <w:t xml:space="preserve"> </w:t>
+      </w:r>
+      <w:r>
+        <w:t xml:space="preserve">fator de risco modificável para doenças crônicas, tem sido</w:t>
+      </w:r>
+      <w:r>
+        <w:t xml:space="preserve"> </w:t>
+      </w:r>
+      <w:r>
+        <w:t xml:space="preserve">consistentemente associado à diminuição da função renal</w:t>
+      </w:r>
+      <w:r>
+        <w:t xml:space="preserve"> </w:t>
+      </w:r>
+      <w:r>
+        <w:t xml:space="preserve">(Avesani et al., 2023; He et al., 2024)</w:t>
+      </w:r>
+      <w:r>
+        <w:t xml:space="preserve">.</w:t>
+      </w:r>
+    </w:p>
+    <w:bookmarkEnd w:id="34"/>
+    <w:bookmarkEnd w:id="35"/>
+    <w:bookmarkStart w:id="37" w:name="Xdbb224c4e6f3aeab71eaced62cd4f1b96ef618f"/>
+    <w:p>
+      <w:pPr>
+        <w:pStyle w:val="Heading2"/>
+      </w:pPr>
+      <w:r>
+        <w:rPr>
+          <w:rStyle w:val="SectionNumber"/>
+        </w:rPr>
+        <w:t xml:space="preserve">5.3</w:t>
+      </w:r>
+      <w:r>
+        <w:tab/>
+      </w:r>
+      <w:r>
+        <w:t xml:space="preserve">Coleta das Variáveis Relacionadas à Função Renal</w:t>
+      </w:r>
+    </w:p>
+    <w:p>
+      <w:pPr>
+        <w:pStyle w:val="FirstParagraph"/>
+      </w:pPr>
+      <w:r>
+        <w:t xml:space="preserve">As metodologias de coleta e análise dessas variáveis geralmente seguem</w:t>
+      </w:r>
+      <w:r>
+        <w:t xml:space="preserve"> </w:t>
+      </w:r>
+      <w:r>
+        <w:t xml:space="preserve">protocolos padronizados, como observado em grandes estudos de coorte</w:t>
+      </w:r>
+      <w:r>
+        <w:t xml:space="preserve"> </w:t>
+      </w:r>
+      <w:r>
+        <w:t xml:space="preserve">como o ELSA-Brasil.</w:t>
+      </w:r>
+    </w:p>
+    <w:bookmarkStart w:id="36" w:name="coleta-de-amostras-biológicas"/>
+    <w:p>
+      <w:pPr>
+        <w:pStyle w:val="Heading3"/>
+      </w:pPr>
+      <w:r>
+        <w:rPr>
+          <w:rStyle w:val="SectionNumber"/>
+        </w:rPr>
+        <w:t xml:space="preserve">5.3.1</w:t>
+      </w:r>
+      <w:r>
+        <w:tab/>
+      </w:r>
+      <w:r>
+        <w:t xml:space="preserve">Coleta de Amostras Biológicas</w:t>
+      </w:r>
+    </w:p>
+    <w:p>
+      <w:pPr>
+        <w:pStyle w:val="FirstParagraph"/>
+      </w:pPr>
+      <w:r>
+        <w:t xml:space="preserve">A coleta de material biológico é crucial para a determinação das</w:t>
+      </w:r>
+      <w:r>
+        <w:t xml:space="preserve"> </w:t>
+      </w:r>
+      <w:r>
+        <w:t xml:space="preserve">variáveis sanguíneas e urinárias.</w:t>
+      </w:r>
+    </w:p>
+    <w:p>
+      <w:pPr>
+        <w:pStyle w:val="Compact"/>
+        <w:numPr>
+          <w:ilvl w:val="0"/>
+          <w:numId w:val="1017"/>
+        </w:numPr>
+      </w:pPr>
+      <w:r>
+        <w:t xml:space="preserve">Tipos de amostras: As variáveis foram determinadas a partir de</w:t>
+      </w:r>
+      <w:r>
+        <w:t xml:space="preserve"> </w:t>
+      </w:r>
+      <w:r>
+        <w:t xml:space="preserve">amostras de sangue em jejum, amostras pontuais ou coleta de urina</w:t>
+      </w:r>
+      <w:r>
+        <w:t xml:space="preserve"> </w:t>
+      </w:r>
+      <w:r>
+        <w:t xml:space="preserve">durante determinado horário</w:t>
+      </w:r>
+      <w:r>
+        <w:t xml:space="preserve"> </w:t>
+      </w:r>
+      <w:r>
+        <w:t xml:space="preserve">(Naud, 2019; Rey-Garcı́a et al., 2021)</w:t>
+      </w:r>
+      <w:r>
+        <w:t xml:space="preserve">.</w:t>
+      </w:r>
+    </w:p>
+    <w:p>
+      <w:pPr>
+        <w:pStyle w:val="Compact"/>
+        <w:numPr>
+          <w:ilvl w:val="0"/>
+          <w:numId w:val="1017"/>
+        </w:numPr>
+      </w:pPr>
+      <w:r>
+        <w:t xml:space="preserve">Preparação do participante: Os participantes foram orientados a</w:t>
+      </w:r>
+      <w:r>
+        <w:t xml:space="preserve"> </w:t>
+      </w:r>
+      <w:r>
+        <w:t xml:space="preserve">seguir protocolos específicos antes da coleta, como jejum de 8 a 12</w:t>
+      </w:r>
+      <w:r>
+        <w:t xml:space="preserve"> </w:t>
+      </w:r>
+      <w:r>
+        <w:t xml:space="preserve">horas para amostras de sangue</w:t>
+      </w:r>
+      <w:r>
+        <w:t xml:space="preserve"> </w:t>
+      </w:r>
+      <w:r>
+        <w:t xml:space="preserve">(Naud, 2019)</w:t>
+      </w:r>
+      <w:r>
+        <w:t xml:space="preserve">.</w:t>
+      </w:r>
+    </w:p>
+    <w:p>
+      <w:pPr>
+        <w:pStyle w:val="Compact"/>
+        <w:numPr>
+          <w:ilvl w:val="0"/>
+          <w:numId w:val="1017"/>
+        </w:numPr>
+      </w:pPr>
+      <w:r>
+        <w:t xml:space="preserve">Procedimentos de coleta: A coleta foi realizada por profissionais</w:t>
+      </w:r>
+      <w:r>
+        <w:t xml:space="preserve"> </w:t>
+      </w:r>
+      <w:r>
+        <w:t xml:space="preserve">treinados, utilizando técnicas assépticas para garantir a</w:t>
+      </w:r>
+      <w:r>
+        <w:t xml:space="preserve"> </w:t>
+      </w:r>
+      <w:r>
+        <w:t xml:space="preserve">integridade das amostras. As amostras de sangue foram tipicamente</w:t>
+      </w:r>
+      <w:r>
+        <w:t xml:space="preserve"> </w:t>
+      </w:r>
+      <w:r>
+        <w:t xml:space="preserve">colhidas utilizando um sistema vacutainer em vários tubos</w:t>
+      </w:r>
+      <w:r>
+        <w:t xml:space="preserve"> </w:t>
+      </w:r>
+      <w:r>
+        <w:t xml:space="preserve">específicos (EDTA, gel ativador para separação de soro, citrato,</w:t>
+      </w:r>
+      <w:r>
+        <w:t xml:space="preserve"> </w:t>
+      </w:r>
+      <w:r>
+        <w:t xml:space="preserve">fluoreto/oxalato, heparina)</w:t>
+      </w:r>
+      <w:r>
+        <w:t xml:space="preserve"> </w:t>
+      </w:r>
+      <w:r>
+        <w:t xml:space="preserve">(Naud, 2019)</w:t>
+      </w:r>
+      <w:r>
+        <w:t xml:space="preserve">.</w:t>
+      </w:r>
+    </w:p>
+    <w:p>
+      <w:pPr>
+        <w:pStyle w:val="Compact"/>
+        <w:numPr>
+          <w:ilvl w:val="0"/>
+          <w:numId w:val="1017"/>
+        </w:numPr>
+      </w:pPr>
+      <w:r>
+        <w:t xml:space="preserve">Processamento da amostra: Após a coleta, as amostras são processadas</w:t>
+      </w:r>
+      <w:r>
+        <w:t xml:space="preserve"> </w:t>
+      </w:r>
+      <w:r>
+        <w:t xml:space="preserve">conforme protocolos padronizados, incluindo centrifugação para</w:t>
+      </w:r>
+      <w:r>
+        <w:t xml:space="preserve"> </w:t>
+      </w:r>
+      <w:r>
+        <w:t xml:space="preserve">separar o soro ou plasma, e armazenamento em temperaturas adequadas</w:t>
+      </w:r>
+      <w:r>
+        <w:t xml:space="preserve"> </w:t>
+      </w:r>
+      <w:r>
+        <w:t xml:space="preserve">(-20°C ou -80°C) até a análise. Para garantir a qualidade, as</w:t>
+      </w:r>
+      <w:r>
+        <w:t xml:space="preserve"> </w:t>
+      </w:r>
+      <w:r>
+        <w:t xml:space="preserve">amostras foram processadas rapidamente. Elas foram mantidas em gelo</w:t>
+      </w:r>
+      <w:r>
+        <w:t xml:space="preserve"> </w:t>
+      </w:r>
+      <w:r>
+        <w:t xml:space="preserve">e centrifugadas no máximo até 30 minutos após a coleta. Depois da</w:t>
+      </w:r>
+      <w:r>
+        <w:t xml:space="preserve"> </w:t>
+      </w:r>
+      <w:r>
+        <w:t xml:space="preserve">centrifugação, o material biológico foi aliquotado e armazenado</w:t>
+      </w:r>
+      <w:r>
+        <w:t xml:space="preserve"> </w:t>
+      </w:r>
+      <w:r>
+        <w:t xml:space="preserve">(Naud, 2019)</w:t>
+      </w:r>
+      <w:r>
+        <w:t xml:space="preserve">.</w:t>
+      </w:r>
+    </w:p>
+    <w:bookmarkEnd w:id="36"/>
+    <w:bookmarkEnd w:id="37"/>
+    <w:bookmarkStart w:id="41" w:name="revisão-de-literatura-desenho-conceitual"/>
+    <w:p>
+      <w:pPr>
+        <w:pStyle w:val="Heading2"/>
+      </w:pPr>
+      <w:r>
+        <w:rPr>
+          <w:rStyle w:val="SectionNumber"/>
+        </w:rPr>
+        <w:t xml:space="preserve">5.4</w:t>
+      </w:r>
+      <w:r>
+        <w:tab/>
+      </w:r>
+      <w:r>
+        <w:t xml:space="preserve">Revisão de Literatura (Desenho Conceitual)</w:t>
+      </w:r>
+    </w:p>
+    <w:bookmarkStart w:id="38" w:name="X255e0244c3b256e32805c902a19715bc7bc18bc"/>
+    <w:p>
+      <w:pPr>
+        <w:pStyle w:val="Heading3"/>
+      </w:pPr>
+      <w:r>
+        <w:rPr>
+          <w:rStyle w:val="SectionNumber"/>
+        </w:rPr>
+        <w:t xml:space="preserve">5.4.1</w:t>
+      </w:r>
+      <w:r>
+        <w:tab/>
+      </w:r>
+      <w:r>
+        <w:t xml:space="preserve">O Sistema NOVA e a Classificação de Alimentos Ultraprocessados</w:t>
+      </w:r>
+    </w:p>
+    <w:p>
+      <w:pPr>
+        <w:pStyle w:val="FirstParagraph"/>
+      </w:pPr>
+      <w:r>
+        <w:t xml:space="preserve">A classificação NOVA é fundamentada na extensão e propósito do</w:t>
+      </w:r>
+      <w:r>
+        <w:t xml:space="preserve"> </w:t>
+      </w:r>
+      <w:r>
+        <w:t xml:space="preserve">processamento</w:t>
+      </w:r>
+      <w:r>
+        <w:t xml:space="preserve"> </w:t>
+      </w:r>
+      <w:r>
+        <w:t xml:space="preserve">(Monteiro et al., 2019)</w:t>
+      </w:r>
+      <w:r>
+        <w:t xml:space="preserve">. Os AUPs (Grupo 4) são identificáveis</w:t>
+      </w:r>
+      <w:r>
+        <w:t xml:space="preserve"> </w:t>
+      </w:r>
+      <w:r>
+        <w:t xml:space="preserve">pela presença de substâncias que raramente são usadas em preparações</w:t>
+      </w:r>
+      <w:r>
+        <w:t xml:space="preserve"> </w:t>
+      </w:r>
+      <w:r>
+        <w:t xml:space="preserve">culinárias domésticas (como xarope de milho com alto teor de frutose,</w:t>
+      </w:r>
+      <w:r>
+        <w:t xml:space="preserve"> </w:t>
+      </w:r>
+      <w:r>
+        <w:t xml:space="preserve">óleos interesterificados e proteínas hidrolisadas) ou pela inclusão de</w:t>
+      </w:r>
+      <w:r>
+        <w:t xml:space="preserve"> </w:t>
+      </w:r>
+      <w:r>
+        <w:t xml:space="preserve">aditivos cosméticos (como aromatizantes, intensificadores de sabor,</w:t>
+      </w:r>
+      <w:r>
+        <w:t xml:space="preserve"> </w:t>
+      </w:r>
+      <w:r>
+        <w:t xml:space="preserve">corantes, emulsificantes e edulcorantes). O consumo de AUPs tem um</w:t>
+      </w:r>
+      <w:r>
+        <w:t xml:space="preserve"> </w:t>
+      </w:r>
+      <w:r>
+        <w:t xml:space="preserve">impacto negativo na qualidade nutricional da dieta global</w:t>
+      </w:r>
+      <w:r>
+        <w:t xml:space="preserve"> </w:t>
+      </w:r>
+      <w:r>
+        <w:t xml:space="preserve">(Avesani et al., 2023; Cecchini et al., 2025)</w:t>
+      </w:r>
+      <w:r>
+        <w:t xml:space="preserve">.</w:t>
+      </w:r>
+    </w:p>
+    <w:bookmarkEnd w:id="38"/>
+    <w:bookmarkStart w:id="39" w:name="Xa552f9a50861716c55fa1ac83a7e055e1aed7b8"/>
+    <w:p>
+      <w:pPr>
+        <w:pStyle w:val="Heading3"/>
+      </w:pPr>
+      <w:r>
+        <w:rPr>
+          <w:rStyle w:val="SectionNumber"/>
+        </w:rPr>
+        <w:t xml:space="preserve">5.4.2</w:t>
+      </w:r>
+      <w:r>
+        <w:tab/>
+      </w:r>
+      <w:r>
+        <w:t xml:space="preserve">AUPs e Doenças Crônicas: Mecanismos Além da Nutrição</w:t>
+      </w:r>
+    </w:p>
+    <w:p>
+      <w:pPr>
+        <w:pStyle w:val="FirstParagraph"/>
+      </w:pPr>
+      <w:r>
+        <w:t xml:space="preserve">Embora os AUPs tenham tipicamente um perfil nutricional ruim (baixo teor</w:t>
+      </w:r>
+      <w:r>
+        <w:t xml:space="preserve"> </w:t>
+      </w:r>
+      <w:r>
+        <w:t xml:space="preserve">de fibra, alto teor de gorduras saturadas, sódio e</w:t>
+      </w:r>
+      <w:r>
+        <w:t xml:space="preserve"> </w:t>
+      </w:r>
+      <w:r>
+        <w:t xml:space="preserve">açúcar)</w:t>
+      </w:r>
+      <w:r>
+        <w:t xml:space="preserve">(Rey-Garcı́a et al., 2021)</w:t>
+      </w:r>
+      <w:r>
+        <w:t xml:space="preserve">, as associações com doenças persistem mesmo após</w:t>
+      </w:r>
+      <w:r>
+        <w:t xml:space="preserve"> </w:t>
+      </w:r>
+      <w:r>
+        <w:t xml:space="preserve">o ajuste para esses nutrientes, sugerindo que o risco reside em outros</w:t>
+      </w:r>
+      <w:r>
+        <w:t xml:space="preserve"> </w:t>
+      </w:r>
+      <w:r>
+        <w:t xml:space="preserve">fatores relacionados ao processamento</w:t>
+      </w:r>
+      <w:r>
+        <w:t xml:space="preserve"> </w:t>
+      </w:r>
+      <w:r>
+        <w:t xml:space="preserve">(Avesani et al., 2023; Srour et al., 2019)</w:t>
+      </w:r>
+      <w:r>
+        <w:t xml:space="preserve">.</w:t>
+      </w:r>
+    </w:p>
+    <w:bookmarkEnd w:id="39"/>
+    <w:bookmarkStart w:id="40" w:name="X80c50f2434aedbbee3f7c3f4a3bc52eb2580149"/>
+    <w:p>
+      <w:pPr>
+        <w:pStyle w:val="Heading3"/>
+      </w:pPr>
+      <w:r>
+        <w:rPr>
+          <w:rStyle w:val="SectionNumber"/>
+        </w:rPr>
+        <w:t xml:space="preserve">5.4.3</w:t>
+      </w:r>
+      <w:r>
+        <w:tab/>
+      </w:r>
+      <w:r>
+        <w:t xml:space="preserve">A Avaliação Simplificada do Consumo de AUPs no Brasil</w:t>
+      </w:r>
+    </w:p>
+    <w:p>
+      <w:pPr>
+        <w:pStyle w:val="FirstParagraph"/>
+      </w:pPr>
+      <w:r>
+        <w:t xml:space="preserve">A avaliação detalhada do consumo de AUPs, tipicamente realizada por</w:t>
+      </w:r>
+      <w:r>
+        <w:t xml:space="preserve"> </w:t>
+      </w:r>
+      <w:r>
+        <w:t xml:space="preserve">caracterização da população, suas frequências e avaliações cruzadas.</w:t>
+      </w:r>
+    </w:p>
+    <w:bookmarkEnd w:id="40"/>
+    <w:bookmarkEnd w:id="41"/>
+    <w:bookmarkStart w:id="42" w:name="desenho-do-estudo-e-população"/>
+    <w:p>
+      <w:pPr>
+        <w:pStyle w:val="Heading2"/>
+      </w:pPr>
+      <w:r>
+        <w:rPr>
+          <w:rStyle w:val="SectionNumber"/>
+        </w:rPr>
+        <w:t xml:space="preserve">5.5</w:t>
+      </w:r>
+      <w:r>
+        <w:tab/>
+      </w:r>
+      <w:r>
+        <w:t xml:space="preserve">Desenho do Estudo e População</w:t>
+      </w:r>
+    </w:p>
+    <w:p>
+      <w:pPr>
+        <w:pStyle w:val="FirstParagraph"/>
+      </w:pPr>
+      <w:r>
+        <w:t xml:space="preserve">Este será um estudo longitudinal observacional de coorte prospectiva,</w:t>
+      </w:r>
+      <w:r>
+        <w:t xml:space="preserve"> </w:t>
+      </w:r>
+      <w:r>
+        <w:t xml:space="preserve">utilizando dados provenientes das diferentes ondas do Estudo</w:t>
+      </w:r>
+      <w:r>
+        <w:t xml:space="preserve"> </w:t>
+      </w:r>
+      <w:r>
+        <w:t xml:space="preserve">Longitudinal de Saúde do Adulto (ELSA-Brasil). A população do estudo</w:t>
+      </w:r>
+      <w:r>
+        <w:t xml:space="preserve"> </w:t>
+      </w:r>
+      <w:r>
+        <w:t xml:space="preserve">será composta por participantes adultos (com idades entre 35 e 74 anos)</w:t>
+      </w:r>
+      <w:r>
+        <w:t xml:space="preserve"> </w:t>
+      </w:r>
+      <w:r>
+        <w:t xml:space="preserve">do ELSA-Brasil, uma coorte multicêntrica de servidores públicos de seis</w:t>
+      </w:r>
+      <w:r>
+        <w:t xml:space="preserve"> </w:t>
+      </w:r>
+      <w:r>
+        <w:t xml:space="preserve">instituições de ensino e pesquisa no Brasil, que visa investigar a</w:t>
+      </w:r>
+      <w:r>
+        <w:t xml:space="preserve"> </w:t>
+      </w:r>
+      <w:r>
+        <w:t xml:space="preserve">incidência e os fatores de risco para doenças crônicas não</w:t>
+      </w:r>
+      <w:r>
+        <w:t xml:space="preserve"> </w:t>
+      </w:r>
+      <w:r>
+        <w:t xml:space="preserve">transmissíveis.</w:t>
+      </w:r>
+    </w:p>
+    <w:bookmarkEnd w:id="42"/>
+    <w:bookmarkStart w:id="52" w:name="análise-estatística"/>
+    <w:p>
+      <w:pPr>
+        <w:pStyle w:val="Heading2"/>
+      </w:pPr>
+      <w:r>
+        <w:rPr>
+          <w:rStyle w:val="SectionNumber"/>
+        </w:rPr>
+        <w:t xml:space="preserve">5.6</w:t>
+      </w:r>
+      <w:r>
+        <w:tab/>
+      </w:r>
+      <w:r>
+        <w:t xml:space="preserve">Análise Estatística</w:t>
+      </w:r>
+    </w:p>
+    <w:p>
+      <w:pPr>
+        <w:pStyle w:val="FirstParagraph"/>
+      </w:pPr>
+      <w:r>
+        <w:t xml:space="preserve">As análises estatísticas serão realizadas em etapas:</w:t>
+      </w:r>
+    </w:p>
+    <w:p>
+      <w:pPr>
+        <w:pStyle w:val="Compact"/>
+        <w:numPr>
+          <w:ilvl w:val="0"/>
+          <w:numId w:val="1018"/>
+        </w:numPr>
+      </w:pPr>
+      <w:r>
+        <w:rPr>
+          <w:b/>
+          <w:bCs/>
+        </w:rPr>
+        <w:t xml:space="preserve">Análise Descritiva:</w:t>
+      </w:r>
+      <w:r>
+        <w:t xml:space="preserve"> </w:t>
+      </w:r>
+      <w:r>
+        <w:t xml:space="preserve">Serão apresentadas estatísticas descritivas</w:t>
+      </w:r>
+      <w:r>
+        <w:t xml:space="preserve"> </w:t>
+      </w:r>
+      <w:r>
+        <w:t xml:space="preserve">(médias, desvios-padrão, medianas, quartis, frequências e</w:t>
+      </w:r>
+      <w:r>
+        <w:t xml:space="preserve"> </w:t>
+      </w:r>
+      <w:r>
+        <w:t xml:space="preserve">percentuais) para caracterizar a população do estudo e as variáveis</w:t>
+      </w:r>
+      <w:r>
+        <w:t xml:space="preserve"> </w:t>
+      </w:r>
+      <w:r>
+        <w:t xml:space="preserve">de interesse</w:t>
+      </w:r>
+      <w:r>
+        <w:t xml:space="preserve"> </w:t>
+      </w:r>
+      <w:r>
+        <w:t xml:space="preserve">(Artes &amp; Barroso, 2023)</w:t>
+      </w:r>
+      <w:r>
+        <w:t xml:space="preserve">.</w:t>
+      </w:r>
+    </w:p>
+    <w:p>
+      <w:pPr>
+        <w:pStyle w:val="Compact"/>
+        <w:numPr>
+          <w:ilvl w:val="0"/>
+          <w:numId w:val="1018"/>
+        </w:numPr>
+      </w:pPr>
+      <w:r>
+        <w:rPr>
+          <w:b/>
+          <w:bCs/>
+        </w:rPr>
+        <w:t xml:space="preserve">Modelos Lineares Mistos (LMM):</w:t>
+      </w:r>
+      <w:r>
+        <w:t xml:space="preserve"> </w:t>
+      </w:r>
+      <w:r>
+        <w:t xml:space="preserve">Para avaliar a associação</w:t>
+      </w:r>
+      <w:r>
+        <w:t xml:space="preserve"> </w:t>
+      </w:r>
+      <w:r>
+        <w:t xml:space="preserve">longitudinal entre o consumo de alimentos ultraprocessados e a TFG,</w:t>
+      </w:r>
+      <w:r>
+        <w:t xml:space="preserve"> </w:t>
+      </w:r>
+      <w:r>
+        <w:t xml:space="preserve">serão ajustados modelos lineares mistos com intercepto aleatório por</w:t>
+      </w:r>
+      <w:r>
+        <w:t xml:space="preserve"> </w:t>
+      </w:r>
+      <w:r>
+        <w:t xml:space="preserve">indivíduo, considerando a natureza hierárquica e repetida dos dados.</w:t>
+      </w:r>
+      <w:r>
+        <w:t xml:space="preserve"> </w:t>
+      </w:r>
+      <w:r>
+        <w:t xml:space="preserve">A inclusão de um termo de</w:t>
+      </w:r>
+      <w:r>
+        <w:t xml:space="preserve"> </w:t>
+      </w:r>
+      <w:r>
+        <w:rPr>
+          <w:i/>
+          <w:iCs/>
+        </w:rPr>
+        <w:t xml:space="preserve">slope</w:t>
+      </w:r>
+      <w:r>
+        <w:t xml:space="preserve"> </w:t>
+      </w:r>
+      <w:r>
+        <w:t xml:space="preserve">aleatório será avaliada quando</w:t>
+      </w:r>
+      <w:r>
+        <w:t xml:space="preserve"> </w:t>
+      </w:r>
+      <w:r>
+        <w:t xml:space="preserve">apropriado para capturar a variabilidade individual na trajetória da</w:t>
+      </w:r>
+      <w:r>
+        <w:t xml:space="preserve"> </w:t>
+      </w:r>
+      <w:r>
+        <w:t xml:space="preserve">TFG</w:t>
+      </w:r>
+      <w:r>
+        <w:t xml:space="preserve"> </w:t>
+      </w:r>
+      <w:r>
+        <w:t xml:space="preserve">(Demidenko, 2013; Fávero &amp; Belfiore, 2017)</w:t>
+      </w:r>
+      <w:r>
+        <w:t xml:space="preserve">.</w:t>
+      </w:r>
+    </w:p>
+    <w:p>
+      <w:pPr>
+        <w:pStyle w:val="Compact"/>
+        <w:numPr>
+          <w:ilvl w:val="0"/>
+          <w:numId w:val="1018"/>
+        </w:numPr>
+      </w:pPr>
+      <w:r>
+        <w:rPr>
+          <w:b/>
+          <w:bCs/>
+        </w:rPr>
+        <w:t xml:space="preserve">Seleção de Modelos:</w:t>
+      </w:r>
+      <w:r>
+        <w:t xml:space="preserve"> </w:t>
+      </w:r>
+      <w:r>
+        <w:t xml:space="preserve">A comparação entre os modelos será realizada</w:t>
+      </w:r>
+      <w:r>
+        <w:t xml:space="preserve"> </w:t>
+      </w:r>
+      <w:r>
+        <w:t xml:space="preserve">utilizando critérios de informação como o Critério de Informação de</w:t>
+      </w:r>
+      <w:r>
+        <w:t xml:space="preserve"> </w:t>
+      </w:r>
+      <w:r>
+        <w:t xml:space="preserve">Akaike (AIC) e o Critério de Informação Bayesiano (BIC)</w:t>
+      </w:r>
+      <w:r>
+        <w:t xml:space="preserve"> </w:t>
+      </w:r>
+      <w:r>
+        <w:t xml:space="preserve">(Demidenko, 2013; Fávero &amp; Belfiore, 2017)</w:t>
+      </w:r>
+      <w:r>
+        <w:t xml:space="preserve">.</w:t>
+      </w:r>
+    </w:p>
+    <w:p>
+      <w:pPr>
+        <w:pStyle w:val="Compact"/>
+        <w:numPr>
+          <w:ilvl w:val="0"/>
+          <w:numId w:val="1018"/>
+        </w:numPr>
+      </w:pPr>
+      <w:r>
+        <w:rPr>
+          <w:b/>
+          <w:bCs/>
+        </w:rPr>
+        <w:t xml:space="preserve">Diagnóstico e Robustez:</w:t>
+      </w:r>
+      <w:r>
+        <w:t xml:space="preserve"> </w:t>
+      </w:r>
+      <w:r>
+        <w:t xml:space="preserve">A avaliação de resíduos e o diagnóstico</w:t>
+      </w:r>
+      <w:r>
+        <w:t xml:space="preserve"> </w:t>
+      </w:r>
+      <w:r>
+        <w:t xml:space="preserve">de ajuste dos modelos serão conduzidos para verificar a adequação</w:t>
+      </w:r>
+      <w:r>
+        <w:t xml:space="preserve"> </w:t>
+      </w:r>
+      <w:r>
+        <w:t xml:space="preserve">das premissas. Adicionalmente, será explorada a utilização de</w:t>
+      </w:r>
+      <w:r>
+        <w:t xml:space="preserve"> </w:t>
+      </w:r>
+      <w:r>
+        <w:t xml:space="preserve">versões robustas de LMM (e.g.,</w:t>
+      </w:r>
+      <w:r>
+        <w:t xml:space="preserve"> </w:t>
+      </w:r>
+      <w:r>
+        <w:rPr>
+          <w:rStyle w:val="VerbatimChar"/>
+        </w:rPr>
+        <w:t xml:space="preserve">robustlmm</w:t>
+      </w:r>
+      <w:r>
+        <w:t xml:space="preserve"> </w:t>
+      </w:r>
+      <w:r>
+        <w:t xml:space="preserve">no R) para mitigar a</w:t>
+      </w:r>
+      <w:r>
+        <w:t xml:space="preserve"> </w:t>
+      </w:r>
+      <w:r>
+        <w:t xml:space="preserve">influência de potenciais</w:t>
+      </w:r>
+      <w:r>
+        <w:t xml:space="preserve"> </w:t>
+      </w:r>
+      <w:r>
+        <w:rPr>
+          <w:i/>
+          <w:iCs/>
+        </w:rPr>
+        <w:t xml:space="preserve">outliers</w:t>
+      </w:r>
+      <w:r>
+        <w:t xml:space="preserve"> </w:t>
+      </w:r>
+      <w:r>
+        <w:t xml:space="preserve">ou observações influentes</w:t>
+      </w:r>
+      <w:r>
+        <w:t xml:space="preserve"> </w:t>
+      </w:r>
+      <w:r>
+        <w:t xml:space="preserve">(Artes &amp; Barroso, 2023; Demidenko, 2013; Fávero &amp; Belfiore, 2017)</w:t>
+      </w:r>
+      <w:r>
+        <w:t xml:space="preserve">.</w:t>
+      </w:r>
+    </w:p>
+    <w:p>
+      <w:pPr>
+        <w:pStyle w:val="Compact"/>
+        <w:numPr>
+          <w:ilvl w:val="0"/>
+          <w:numId w:val="1018"/>
+        </w:numPr>
+      </w:pPr>
+      <w:r>
+        <w:rPr>
+          <w:b/>
+          <w:bCs/>
+        </w:rPr>
         <w:t xml:space="preserve">Análise de Modificadores de Efeito:</w:t>
       </w:r>
       <w:r>
@@ -3592,7 +4238,7 @@
         <w:t xml:space="preserve">.</w:t>
       </w:r>
     </w:p>
-    <w:bookmarkStart w:id="49" w:name="o-modelo-linear-misto-mlm"/>
+    <w:bookmarkStart w:id="50" w:name="o-modelo-linear-misto-mlm"/>
     <w:p>
       <w:pPr>
         <w:pStyle w:val="Heading3"/>
@@ -3675,7 +4321,7 @@
         <w:t xml:space="preserve">.</w:t>
       </w:r>
     </w:p>
-    <w:bookmarkStart w:id="48" w:name="X9b3facc8413c9238329529afcb2fa474b333eba"/>
+    <w:bookmarkStart w:id="49" w:name="X9b3facc8413c9238329529afcb2fa474b333eba"/>
     <w:p>
       <w:pPr>
         <w:pStyle w:val="Heading4"/>
@@ -3693,7 +4339,7 @@
         <w:t xml:space="preserve">Modelo Linear Misto para Taxa de Filtração Glomerular Estimada (TFGe)</w:t>
       </w:r>
     </w:p>
-    <w:bookmarkStart w:id="44" w:name="Xd845e9b412f7c7d0dcaf61298ced95ace11e5ca"/>
+    <w:bookmarkStart w:id="45" w:name="Xd845e9b412f7c7d0dcaf61298ced95ace11e5ca"/>
     <w:p>
       <w:pPr>
         <w:pStyle w:val="Heading5"/>
@@ -3725,7 +4371,7 @@
         <w:t xml:space="preserve">representado pela combinação de dois níveis.</w:t>
       </w:r>
     </w:p>
-    <w:bookmarkStart w:id="42" w:name="Xa885e7e80b0d549dabbd73916b2223ff766a212"/>
+    <w:bookmarkStart w:id="43" w:name="Xa885e7e80b0d549dabbd73916b2223ff766a212"/>
     <w:p>
       <w:pPr>
         <w:pStyle w:val="Heading6"/>
@@ -4513,8 +5159,8 @@
         </w:tc>
       </w:tr>
     </w:tbl>
-    <w:bookmarkEnd w:id="42"/>
-    <w:bookmarkStart w:id="43" w:name="Xe262cb168341f4c8a2d7362bb1f1308397afb54"/>
+    <w:bookmarkEnd w:id="43"/>
+    <w:bookmarkStart w:id="44" w:name="Xe262cb168341f4c8a2d7362bb1f1308397afb54"/>
     <w:p>
       <w:pPr>
         <w:pStyle w:val="Heading6"/>
@@ -4591,7 +5237,7 @@
         <w:pStyle w:val="Compact"/>
         <w:numPr>
           <w:ilvl w:val="0"/>
-          <w:numId w:val="1016"/>
+          <w:numId w:val="1019"/>
         </w:numPr>
       </w:pPr>
       <w:r>
@@ -4667,7 +5313,7 @@
         <w:pStyle w:val="Compact"/>
         <w:numPr>
           <w:ilvl w:val="1"/>
-          <w:numId w:val="1017"/>
+          <w:numId w:val="1020"/>
         </w:numPr>
       </w:pPr>
       <m:oMath>
@@ -4820,7 +5466,7 @@
         <w:pStyle w:val="Compact"/>
         <w:numPr>
           <w:ilvl w:val="1"/>
-          <w:numId w:val="1017"/>
+          <w:numId w:val="1020"/>
         </w:numPr>
       </w:pPr>
       <w:r>
@@ -4838,7 +5484,7 @@
         <w:pStyle w:val="Compact"/>
         <w:numPr>
           <w:ilvl w:val="0"/>
-          <w:numId w:val="1016"/>
+          <w:numId w:val="1019"/>
         </w:numPr>
       </w:pPr>
       <w:r>
@@ -4911,7 +5557,7 @@
         <w:pStyle w:val="Compact"/>
         <w:numPr>
           <w:ilvl w:val="1"/>
-          <w:numId w:val="1018"/>
+          <w:numId w:val="1021"/>
         </w:numPr>
       </w:pPr>
       <w:r>
@@ -5026,7 +5672,7 @@
         <w:pStyle w:val="Compact"/>
         <w:numPr>
           <w:ilvl w:val="1"/>
-          <w:numId w:val="1018"/>
+          <w:numId w:val="1021"/>
         </w:numPr>
       </w:pPr>
       <w:r>
@@ -5051,9 +5697,9 @@
         <w:t xml:space="preserve">(AR(1)), para modelar a dependência residual ao longo do tempo.</w:t>
       </w:r>
     </w:p>
-    <w:bookmarkEnd w:id="43"/>
     <w:bookmarkEnd w:id="44"/>
-    <w:bookmarkStart w:id="47" w:name="X9c982e3b11eb363ec762ee301ef572dc59e7c54"/>
+    <w:bookmarkEnd w:id="45"/>
+    <w:bookmarkStart w:id="48" w:name="X9c982e3b11eb363ec762ee301ef572dc59e7c54"/>
     <w:p>
       <w:pPr>
         <w:pStyle w:val="Heading5"/>
@@ -5529,7 +6175,7 @@
         </m:oMath>
       </m:oMathPara>
     </w:p>
-    <w:bookmarkStart w:id="45" w:name="efeitos-fixos-x_i-beta"/>
+    <w:bookmarkStart w:id="46" w:name="efeitos-fixos-x_i-beta"/>
     <w:p>
       <w:pPr>
         <w:pStyle w:val="Heading6"/>
@@ -5595,7 +6241,7 @@
       <w:pPr>
         <w:numPr>
           <w:ilvl w:val="0"/>
-          <w:numId w:val="1019"/>
+          <w:numId w:val="1022"/>
         </w:numPr>
       </w:pPr>
       <m:oMath>
@@ -5641,7 +6287,7 @@
       <w:pPr>
         <w:numPr>
           <w:ilvl w:val="0"/>
-          <w:numId w:val="1019"/>
+          <w:numId w:val="1022"/>
         </w:numPr>
       </w:pPr>
       <m:oMath>
@@ -5687,7 +6333,7 @@
       <w:pPr>
         <w:numPr>
           <w:ilvl w:val="0"/>
-          <w:numId w:val="1019"/>
+          <w:numId w:val="1022"/>
         </w:numPr>
       </w:pPr>
       <m:oMath>
@@ -5733,7 +6379,7 @@
       <w:pPr>
         <w:numPr>
           <w:ilvl w:val="0"/>
-          <w:numId w:val="1019"/>
+          <w:numId w:val="1022"/>
         </w:numPr>
       </w:pPr>
       <m:oMath>
@@ -5812,7 +6458,7 @@
       <w:pPr>
         <w:numPr>
           <w:ilvl w:val="0"/>
-          <w:numId w:val="1019"/>
+          <w:numId w:val="1022"/>
         </w:numPr>
       </w:pPr>
       <m:oMath>
@@ -5864,8 +6510,8 @@
         <w:t xml:space="preserve">).</w:t>
       </w:r>
     </w:p>
-    <w:bookmarkEnd w:id="45"/>
-    <w:bookmarkStart w:id="46" w:name="efeitos-aleatórios-z_i-b_i"/>
+    <w:bookmarkEnd w:id="46"/>
+    <w:bookmarkStart w:id="47" w:name="efeitos-aleatórios-z_i-b_i"/>
     <w:p>
       <w:pPr>
         <w:pStyle w:val="Heading6"/>
@@ -6007,7 +6653,7 @@
       <w:pPr>
         <w:numPr>
           <w:ilvl w:val="0"/>
-          <w:numId w:val="1020"/>
+          <w:numId w:val="1023"/>
         </w:numPr>
       </w:pPr>
       <m:oMath>
@@ -6088,7 +6734,7 @@
       <w:pPr>
         <w:numPr>
           <w:ilvl w:val="0"/>
-          <w:numId w:val="1020"/>
+          <w:numId w:val="1023"/>
         </w:numPr>
       </w:pPr>
       <m:oMath>
@@ -6159,11 +6805,11 @@
         <w:t xml:space="preserve">).</w:t>
       </w:r>
     </w:p>
-    <w:bookmarkEnd w:id="46"/>
     <w:bookmarkEnd w:id="47"/>
     <w:bookmarkEnd w:id="48"/>
     <w:bookmarkEnd w:id="49"/>
-    <w:bookmarkStart w:id="50" w:name="X66b724e0ad0c67ceb640bc4a0faf414ff11e18f"/>
+    <w:bookmarkEnd w:id="50"/>
+    <w:bookmarkStart w:id="51" w:name="X66b724e0ad0c67ceb640bc4a0faf414ff11e18f"/>
     <w:p>
       <w:pPr>
         <w:pStyle w:val="Heading3"/>
@@ -6476,7 +7122,7 @@
       <w:pPr>
         <w:numPr>
           <w:ilvl w:val="0"/>
-          <w:numId w:val="1021"/>
+          <w:numId w:val="1024"/>
         </w:numPr>
       </w:pPr>
       <m:oMath>
@@ -6504,7 +7150,7 @@
       <w:pPr>
         <w:numPr>
           <w:ilvl w:val="0"/>
-          <w:numId w:val="1021"/>
+          <w:numId w:val="1024"/>
         </w:numPr>
       </w:pPr>
       <m:oMath>
@@ -6532,7 +7178,7 @@
       <w:pPr>
         <w:numPr>
           <w:ilvl w:val="0"/>
-          <w:numId w:val="1021"/>
+          <w:numId w:val="1024"/>
         </w:numPr>
       </w:pPr>
       <m:oMath>
@@ -6592,9 +7238,9 @@
         <w:t xml:space="preserve">rápida ou mais lenta) diferente da média.</w:t>
       </w:r>
     </w:p>
-    <w:bookmarkEnd w:id="50"/>
     <w:bookmarkEnd w:id="51"/>
-    <w:bookmarkStart w:id="55" w:name="relevância-do-estudo"/>
+    <w:bookmarkEnd w:id="52"/>
+    <w:bookmarkStart w:id="56" w:name="relevância-do-estudo"/>
     <w:p>
       <w:pPr>
         <w:pStyle w:val="Heading2"/>
@@ -6612,7 +7258,7 @@
         <w:t xml:space="preserve">Relevância do Estudo</w:t>
       </w:r>
     </w:p>
-    <w:bookmarkStart w:id="52" w:name="relevância-científica"/>
+    <w:bookmarkStart w:id="53" w:name="relevância-científica"/>
     <w:p>
       <w:pPr>
         <w:pStyle w:val="Heading3"/>
@@ -6662,8 +7308,8 @@
         <w:t xml:space="preserve">área de nefrologia e nutrição.</w:t>
       </w:r>
     </w:p>
-    <w:bookmarkEnd w:id="52"/>
-    <w:bookmarkStart w:id="53" w:name="relevância-clínica"/>
+    <w:bookmarkEnd w:id="53"/>
+    <w:bookmarkStart w:id="54" w:name="relevância-clínica"/>
     <w:p>
       <w:pPr>
         <w:pStyle w:val="Heading3"/>
@@ -6713,8 +7359,8 @@
         <w:t xml:space="preserve">pacientes em risco ou com DRC.</w:t>
       </w:r>
     </w:p>
-    <w:bookmarkEnd w:id="53"/>
-    <w:bookmarkStart w:id="54" w:name="relevância-social"/>
+    <w:bookmarkEnd w:id="54"/>
+    <w:bookmarkStart w:id="55" w:name="relevância-social"/>
     <w:p>
       <w:pPr>
         <w:pStyle w:val="Heading3"/>
@@ -6764,10 +7410,10 @@
         <w:t xml:space="preserve">dos custos associados a essa condição.</w:t>
       </w:r>
     </w:p>
-    <w:bookmarkEnd w:id="54"/>
     <w:bookmarkEnd w:id="55"/>
     <w:bookmarkEnd w:id="56"/>
-    <w:bookmarkStart w:id="57" w:name="cronograma"/>
+    <w:bookmarkEnd w:id="57"/>
+    <w:bookmarkStart w:id="58" w:name="cronograma"/>
     <w:p>
       <w:pPr>
         <w:pStyle w:val="Heading1"/>
@@ -7151,8 +7797,8 @@
         </w:tc>
       </w:tr>
     </w:tbl>
-    <w:bookmarkEnd w:id="57"/>
-    <w:bookmarkStart w:id="58" w:name="resultados-esperados"/>
+    <w:bookmarkEnd w:id="58"/>
+    <w:bookmarkStart w:id="59" w:name="resultados-esperados"/>
     <w:p>
       <w:pPr>
         <w:pStyle w:val="Heading1"/>
@@ -7233,7 +7879,7 @@
         <w:pStyle w:val="Compact"/>
         <w:numPr>
           <w:ilvl w:val="0"/>
-          <w:numId w:val="1022"/>
+          <w:numId w:val="1025"/>
         </w:numPr>
       </w:pPr>
       <w:r>
@@ -7257,7 +7903,7 @@
         <w:pStyle w:val="Compact"/>
         <w:numPr>
           <w:ilvl w:val="0"/>
-          <w:numId w:val="1022"/>
+          <w:numId w:val="1025"/>
         </w:numPr>
       </w:pPr>
       <w:r>
@@ -7281,7 +7927,7 @@
         <w:pStyle w:val="Compact"/>
         <w:numPr>
           <w:ilvl w:val="0"/>
-          <w:numId w:val="1022"/>
+          <w:numId w:val="1025"/>
         </w:numPr>
       </w:pPr>
       <w:r>
@@ -7305,7 +7951,7 @@
         <w:pStyle w:val="Compact"/>
         <w:numPr>
           <w:ilvl w:val="0"/>
-          <w:numId w:val="1022"/>
+          <w:numId w:val="1025"/>
         </w:numPr>
       </w:pPr>
       <w:r>
@@ -7374,8 +8020,8 @@
         <w:t xml:space="preserve">alimentos ultraprocessados na saúde renal.</w:t>
       </w:r>
     </w:p>
-    <w:bookmarkEnd w:id="58"/>
-    <w:bookmarkStart w:id="80" w:name="referências-bibliográficas"/>
+    <w:bookmarkEnd w:id="59"/>
+    <w:bookmarkStart w:id="81" w:name="referências-bibliográficas"/>
     <w:p>
       <w:pPr>
         <w:pStyle w:val="Heading1"/>
@@ -7393,8 +8039,8 @@
         <w:t xml:space="preserve">Referências Bibliográficas</w:t>
       </w:r>
     </w:p>
-    <w:bookmarkStart w:id="79" w:name="refs"/>
-    <w:bookmarkStart w:id="59" w:name="ref-artes2023metodos"/>
+    <w:bookmarkStart w:id="80" w:name="refs"/>
+    <w:bookmarkStart w:id="60" w:name="ref-artes2023metodos"/>
     <w:p>
       <w:pPr>
         <w:pStyle w:val="Bibliography"/>
@@ -7448,8 +8094,8 @@
         <w:t xml:space="preserve">.</w:t>
       </w:r>
     </w:p>
-    <w:bookmarkEnd w:id="59"/>
-    <w:bookmarkStart w:id="60" w:name="ref-avesani2023ultraprocessed"/>
+    <w:bookmarkEnd w:id="60"/>
+    <w:bookmarkStart w:id="61" w:name="ref-avesani2023ultraprocessed"/>
     <w:p>
       <w:pPr>
         <w:pStyle w:val="Bibliography"/>
@@ -7465,7 +8111,7 @@
           <w:i/>
           <w:iCs/>
         </w:rPr>
-        <w:t xml:space="preserve">Clinical kidney journal</w:t>
+        <w:t xml:space="preserve">Clinical Kidney Journal</w:t>
       </w:r>
       <w:r>
         <w:t xml:space="preserve">,</w:t>
@@ -7484,14 +8130,14 @@
         <w:t xml:space="preserve">(11), 1723–1736.</w:t>
       </w:r>
     </w:p>
-    <w:bookmarkEnd w:id="60"/>
-    <w:bookmarkStart w:id="61" w:name="ref-cacau2025adherence"/>
+    <w:bookmarkEnd w:id="61"/>
+    <w:bookmarkStart w:id="62" w:name="ref-cacau2025adherence"/>
     <w:p>
       <w:pPr>
         <w:pStyle w:val="Bibliography"/>
       </w:pPr>
       <w:r>
-        <w:t xml:space="preserve">Cacau, L. T., Bittencourt, M. S., Santos, I. S., Lotufo, P. A., Benseñor, I. M., &amp; Marchioni, D. M. (2025). Adherence to different EAT-Lancet diet scores and subclinical atherosclerosis: results from ELSA-Brasil cohort study.</w:t>
+        <w:t xml:space="preserve">Cacau, L. T., Bittencourt, M. S., Santos, I. S., Lotufo, P. A., Benseñor, I. M., &amp; Marchioni, D. M. (2025). Adherence to different EAT-lancet diet scores and subclinical atherosclerosis: Results from ELSA-brasil cohort study.</w:t>
       </w:r>
       <w:r>
         <w:t xml:space="preserve"> </w:t>
@@ -7507,14 +8153,14 @@
         <w:t xml:space="preserve">, 104228.</w:t>
       </w:r>
     </w:p>
-    <w:bookmarkEnd w:id="61"/>
-    <w:bookmarkStart w:id="62" w:name="ref-canhada2020ultra"/>
+    <w:bookmarkEnd w:id="62"/>
+    <w:bookmarkStart w:id="63" w:name="ref-canhada2020ultra"/>
     <w:p>
       <w:pPr>
         <w:pStyle w:val="Bibliography"/>
       </w:pPr>
       <w:r>
-        <w:t xml:space="preserve">Canhada, S. L., Luft, V. C., Giatti, L., Duncan, B. B., Chor, D., Fonseca, M. de J. M. da, Matos, S. M. A., Molina, M. del C. B., Barreto, S. M., Levy, R. B., et al. (2020). Ultra-processed foods, incident overweight and obesity, and longitudinal changes in weight and waist circumference: the Brazilian Longitudinal Study of Adult Health (ELSA-Brasil).</w:t>
+        <w:t xml:space="preserve">Canhada, S. L., Luft, V. C., Giatti, L., Duncan, B. B., Chor, D., Fonseca, M. de J. M. da, Matos, S. M. A., Molina, M. del C. B., Barreto, S. M., Levy, R. B., et al. (2020). Ultra-processed foods, incident overweight and obesity, and longitudinal changes in weight and waist circumference: The brazilian longitudinal study of adult health (ELSA-brasil).</w:t>
       </w:r>
       <w:r>
         <w:t xml:space="preserve"> </w:t>
@@ -7524,7 +8170,7 @@
           <w:i/>
           <w:iCs/>
         </w:rPr>
-        <w:t xml:space="preserve">Public health nutrition</w:t>
+        <w:t xml:space="preserve">Public Health Nutrition</w:t>
       </w:r>
       <w:r>
         <w:t xml:space="preserve">,</w:t>
@@ -7543,14 +8189,14 @@
         <w:t xml:space="preserve">(6), 1076–1086.</w:t>
       </w:r>
     </w:p>
-    <w:bookmarkEnd w:id="62"/>
-    <w:bookmarkStart w:id="63" w:name="ref-cecchini2025food"/>
+    <w:bookmarkEnd w:id="63"/>
+    <w:bookmarkStart w:id="64" w:name="ref-cecchini2025food"/>
     <w:p>
       <w:pPr>
         <w:pStyle w:val="Bibliography"/>
       </w:pPr>
       <w:r>
-        <w:t xml:space="preserve">Cecchini, V., Sabatino, A., Contzen, B., &amp; Avesani, C. M. (2025). Food additives containing potassium, phosphorus, and sodium in ultra-processed foods: potential harms to individuals with chronic kidney disease.</w:t>
+        <w:t xml:space="preserve">Cecchini, V., Sabatino, A., Contzen, B., &amp; Avesani, C. M. (2025). Food additives containing potassium, phosphorus, and sodium in ultra-processed foods: Potential harms to individuals with chronic kidney disease.</w:t>
       </w:r>
       <w:r>
         <w:t xml:space="preserve"> </w:t>
@@ -7566,14 +8212,14 @@
         <w:t xml:space="preserve">, 1–6.</w:t>
       </w:r>
     </w:p>
-    <w:bookmarkEnd w:id="63"/>
-    <w:bookmarkStart w:id="64" w:name="ref-costa2021escore"/>
+    <w:bookmarkEnd w:id="64"/>
+    <w:bookmarkStart w:id="65" w:name="ref-costa2021escore"/>
     <w:p>
       <w:pPr>
         <w:pStyle w:val="Bibliography"/>
       </w:pPr>
       <w:r>
-        <w:t xml:space="preserve">Costa, C. dos S., Faria, F. R. de, Gabe, K. T., Sattamini, I. F., Khandpur, N., Leite, F. H. M., Steele, E. M., Louzada, M. L. da C., Levy, R. B., &amp; Monteiro, C. A. (2021). Escore Nova de consumo de alimentos ultraprocessados: descri</w:t>
+        <w:t xml:space="preserve">Costa, C. dos S., Faria, F. R. de, Gabe, K. T., Sattamini, I. F., Khandpur, N., Leite, F. H. M., Steele, E. M., Louzada, M. L. da C., Levy, R. B., &amp; Monteiro, C. A. (2021). Escore nova de consumo de alimentos ultraprocessados: Descri</w:t>
       </w:r>
       <w:r>
         <w:t xml:space="preserve">ç</w:t>
@@ -7591,7 +8237,7 @@
         <w:t xml:space="preserve">ã</w:t>
       </w:r>
       <w:r>
-        <w:t xml:space="preserve">o de desempenho no Brasil.</w:t>
+        <w:t xml:space="preserve">o de desempenho no brasil.</w:t>
       </w:r>
       <w:r>
         <w:t xml:space="preserve"> </w:t>
@@ -7648,8 +8294,8 @@
         <w:t xml:space="preserve">, 13.</w:t>
       </w:r>
     </w:p>
-    <w:bookmarkEnd w:id="64"/>
-    <w:bookmarkStart w:id="65" w:name="ref-demidenko2013mixed"/>
+    <w:bookmarkEnd w:id="65"/>
+    <w:bookmarkStart w:id="66" w:name="ref-demidenko2013mixed"/>
     <w:p>
       <w:pPr>
         <w:pStyle w:val="Bibliography"/>
@@ -7665,14 +8311,14 @@
           <w:i/>
           <w:iCs/>
         </w:rPr>
-        <w:t xml:space="preserve">Mixed models: theory and applications with R</w:t>
+        <w:t xml:space="preserve">Mixed models: Theory and applications with r</w:t>
       </w:r>
       <w:r>
         <w:t xml:space="preserve">. John Wiley &amp; Sons.</w:t>
       </w:r>
     </w:p>
-    <w:bookmarkEnd w:id="65"/>
-    <w:bookmarkStart w:id="66" w:name="ref-favero2017manual"/>
+    <w:bookmarkEnd w:id="66"/>
+    <w:bookmarkStart w:id="67" w:name="ref-favero2017manual"/>
     <w:p>
       <w:pPr>
         <w:pStyle w:val="Bibliography"/>
@@ -7702,7 +8348,7 @@
           <w:i/>
           <w:iCs/>
         </w:rPr>
-        <w:t xml:space="preserve">lise de dados: estat</w:t>
+        <w:t xml:space="preserve">lise de dados: Estat</w:t>
       </w:r>
       <w:r>
         <w:rPr>
@@ -7716,7 +8362,7 @@
           <w:i/>
           <w:iCs/>
         </w:rPr>
-        <w:t xml:space="preserve">stica e modelagem multivariada com Excel</w:t>
+        <w:t xml:space="preserve">stica e modelagem multivariada com excel</w:t>
       </w:r>
       <w:r>
         <w:rPr>
@@ -7737,14 +8383,14 @@
           <w:i/>
           <w:iCs/>
         </w:rPr>
-        <w:t xml:space="preserve">e Stata</w:t>
+        <w:t xml:space="preserve">e stata</w:t>
       </w:r>
       <w:r>
         <w:t xml:space="preserve">. Elsevier Brasil.</w:t>
       </w:r>
     </w:p>
-    <w:bookmarkEnd w:id="66"/>
-    <w:bookmarkStart w:id="67" w:name="ref-field2012discovering"/>
+    <w:bookmarkEnd w:id="67"/>
+    <w:bookmarkStart w:id="68" w:name="ref-field2012discovering"/>
     <w:p>
       <w:pPr>
         <w:pStyle w:val="Bibliography"/>
@@ -7760,14 +8406,14 @@
           <w:i/>
           <w:iCs/>
         </w:rPr>
-        <w:t xml:space="preserve">Discovering statistics using R</w:t>
+        <w:t xml:space="preserve">Discovering statistics using r</w:t>
       </w:r>
       <w:r>
         <w:t xml:space="preserve">.</w:t>
       </w:r>
     </w:p>
-    <w:bookmarkEnd w:id="67"/>
-    <w:bookmarkStart w:id="68" w:name="ref-gail2010statistics"/>
+    <w:bookmarkEnd w:id="68"/>
+    <w:bookmarkStart w:id="69" w:name="ref-gail2010statistics"/>
     <w:p>
       <w:pPr>
         <w:pStyle w:val="Bibliography"/>
@@ -7783,20 +8429,20 @@
           <w:i/>
           <w:iCs/>
         </w:rPr>
-        <w:t xml:space="preserve">Statistics for Biology and Health</w:t>
+        <w:t xml:space="preserve">Statistics for biology and health</w:t>
       </w:r>
       <w:r>
         <w:t xml:space="preserve">.</w:t>
       </w:r>
     </w:p>
-    <w:bookmarkEnd w:id="68"/>
-    <w:bookmarkStart w:id="69" w:name="ref-he2024ultra"/>
+    <w:bookmarkEnd w:id="69"/>
+    <w:bookmarkStart w:id="70" w:name="ref-he2024ultra"/>
     <w:p>
       <w:pPr>
         <w:pStyle w:val="Bibliography"/>
       </w:pPr>
       <w:r>
-        <w:t xml:space="preserve">He, X., Zhang, X., Si, C., Feng, Y., Zhu, Q., Li, S., &amp; Shu, L. (2024). Ultra-processed food consumption and chronic kidney disease risk: a systematic review and dose–response meta-analysis.</w:t>
+        <w:t xml:space="preserve">He, X., Zhang, X., Si, C., Feng, Y., Zhu, Q., Li, S., &amp; Shu, L. (2024). Ultra-processed food consumption and chronic kidney disease risk: A systematic review and dose–response meta-analysis.</w:t>
       </w:r>
       <w:r>
         <w:t xml:space="preserve"> </w:t>
@@ -7825,8 +8471,8 @@
         <w:t xml:space="preserve">, 1359229.</w:t>
       </w:r>
     </w:p>
-    <w:bookmarkEnd w:id="69"/>
-    <w:bookmarkStart w:id="70" w:name="ref-leonberg2025trends"/>
+    <w:bookmarkEnd w:id="70"/>
+    <w:bookmarkStart w:id="71" w:name="ref-leonberg2025trends"/>
     <w:p>
       <w:pPr>
         <w:pStyle w:val="Bibliography"/>
@@ -7861,14 +8507,14 @@
         <w:t xml:space="preserve">(1), 1–16.</w:t>
       </w:r>
     </w:p>
-    <w:bookmarkEnd w:id="70"/>
-    <w:bookmarkStart w:id="71" w:name="ref-monteiro2019ultra"/>
+    <w:bookmarkEnd w:id="71"/>
+    <w:bookmarkStart w:id="72" w:name="ref-monteiro2019ultra"/>
     <w:p>
       <w:pPr>
         <w:pStyle w:val="Bibliography"/>
       </w:pPr>
       <w:r>
-        <w:t xml:space="preserve">Monteiro, C. A., Cannon, G., Levy, R. B., Moubarac, J.-C., Louzada, M. L., Rauber, F., Khandpur, N., Cediel, G., Neri, D., Martinez-Steele, E., et al. (2019). Ultra-processed foods: what they are and how to identify them.</w:t>
+        <w:t xml:space="preserve">Monteiro, C. A., Cannon, G., Levy, R. B., Moubarac, J.-C., Louzada, M. L., Rauber, F., Khandpur, N., Cediel, G., Neri, D., Martinez-Steele, E., et al. (2019). Ultra-processed foods: What they are and how to identify them.</w:t>
       </w:r>
       <w:r>
         <w:t xml:space="preserve"> </w:t>
@@ -7878,7 +8524,7 @@
           <w:i/>
           <w:iCs/>
         </w:rPr>
-        <w:t xml:space="preserve">Public health nutrition</w:t>
+        <w:t xml:space="preserve">Public Health Nutrition</w:t>
       </w:r>
       <w:r>
         <w:t xml:space="preserve">,</w:t>
@@ -7897,8 +8543,8 @@
         <w:t xml:space="preserve">(5), 936–941.</w:t>
       </w:r>
     </w:p>
-    <w:bookmarkEnd w:id="71"/>
-    <w:bookmarkStart w:id="72" w:name="ref-naud2019consumo"/>
+    <w:bookmarkEnd w:id="72"/>
+    <w:bookmarkStart w:id="73" w:name="ref-naud2019consumo"/>
     <w:p>
       <w:pPr>
         <w:pStyle w:val="Bibliography"/>
@@ -8039,7 +8685,7 @@
         <w:t xml:space="preserve"> </w:t>
       </w:r>
       <w:r>
-        <w:t xml:space="preserve">[Tese de doutorado]. Universidade de S</w:t>
+        <w:t xml:space="preserve">[PhD thesis]. Universidade de S</w:t>
       </w:r>
       <w:r>
         <w:t xml:space="preserve">ã</w:t>
@@ -8048,14 +8694,14 @@
         <w:t xml:space="preserve">o Paulo.</w:t>
       </w:r>
     </w:p>
-    <w:bookmarkEnd w:id="72"/>
-    <w:bookmarkStart w:id="73" w:name="ref-rey2021ultra"/>
+    <w:bookmarkEnd w:id="73"/>
+    <w:bookmarkStart w:id="74" w:name="ref-rey2021ultra"/>
     <w:p>
       <w:pPr>
         <w:pStyle w:val="Bibliography"/>
       </w:pPr>
       <w:r>
-        <w:t xml:space="preserve">Rey-Garcı́a, J., Donat-Vargas, C., Sandoval-Insausti, H., Bayan-Bravo, A., Moreno-Franco, B., Banegas, J. R., Rodrı́guez-Artalejo, F., &amp; Guallar-Castillón, P. (2021). Ultra-processed food consumption is associated with renal function decline in older adults: a prospective cohort study.</w:t>
+        <w:t xml:space="preserve">Rey-Garcı́a, J., Donat-Vargas, C., Sandoval-Insausti, H., Bayan-Bravo, A., Moreno-Franco, B., Banegas, J. R., Rodrı́guez-Artalejo, F., &amp; Guallar-Castillón, P. (2021). Ultra-processed food consumption is associated with renal function decline in older adults: A prospective cohort study.</w:t>
       </w:r>
       <w:r>
         <w:t xml:space="preserve"> </w:t>
@@ -8084,14 +8730,14 @@
         <w:t xml:space="preserve">(2), 428.</w:t>
       </w:r>
     </w:p>
-    <w:bookmarkEnd w:id="73"/>
-    <w:bookmarkStart w:id="74" w:name="ref-schmidt2015cohort"/>
+    <w:bookmarkEnd w:id="74"/>
+    <w:bookmarkStart w:id="75" w:name="ref-schmidt2015cohort"/>
     <w:p>
       <w:pPr>
         <w:pStyle w:val="Bibliography"/>
       </w:pPr>
       <w:r>
-        <w:t xml:space="preserve">Schmidt, M. I., Duncan, B. B., Mill, J. G., Lotufo, P. A., Chor, D., Barreto, S. M., Aquino, E. M., Passos, V. M. A., Matos, S. M., Molina, M. del C. B., et al. (2015). Cohort profile: longitudinal study of adult health (ELSA-Brasil).</w:t>
+        <w:t xml:space="preserve">Schmidt, M. I., Duncan, B. B., Mill, J. G., Lotufo, P. A., Chor, D., Barreto, S. M., Aquino, E. M., Passos, V. M. A., Matos, S. M., Molina, M. del C. B., et al. (2015). Cohort profile: Longitudinal study of adult health (ELSA-brasil).</w:t>
       </w:r>
       <w:r>
         <w:t xml:space="preserve"> </w:t>
@@ -8101,7 +8747,7 @@
           <w:i/>
           <w:iCs/>
         </w:rPr>
-        <w:t xml:space="preserve">International journal of epidemiology</w:t>
+        <w:t xml:space="preserve">International Journal of Epidemiology</w:t>
       </w:r>
       <w:r>
         <w:t xml:space="preserve">,</w:t>
@@ -8120,8 +8766,8 @@
         <w:t xml:space="preserve">(1), 68–75.</w:t>
       </w:r>
     </w:p>
-    <w:bookmarkEnd w:id="74"/>
-    <w:bookmarkStart w:id="75" w:name="ref-silva2017aposentadoria"/>
+    <w:bookmarkEnd w:id="75"/>
+    <w:bookmarkStart w:id="76" w:name="ref-silva2017aposentadoria"/>
     <w:p>
       <w:pPr>
         <w:pStyle w:val="Bibliography"/>
@@ -8200,7 +8846,7 @@
           <w:i/>
           <w:iCs/>
         </w:rPr>
-        <w:t xml:space="preserve">de no Estudo Longitudinal de Sa</w:t>
+        <w:t xml:space="preserve">de no estudo longitudinal de sa</w:t>
       </w:r>
       <w:r>
         <w:rPr>
@@ -8214,13 +8860,13 @@
           <w:i/>
           <w:iCs/>
         </w:rPr>
-        <w:t xml:space="preserve">de do Adulto (ELSA-Brasil)</w:t>
-      </w:r>
-      <w:r>
-        <w:t xml:space="preserve"> </w:t>
-      </w:r>
-      <w:r>
-        <w:t xml:space="preserve">[Tese de doutorado]. Universidade de S</w:t>
+        <w:t xml:space="preserve">de do adulto (ELSA-brasil)</w:t>
+      </w:r>
+      <w:r>
+        <w:t xml:space="preserve"> </w:t>
+      </w:r>
+      <w:r>
+        <w:t xml:space="preserve">[PhD thesis]. Universidade de S</w:t>
       </w:r>
       <w:r>
         <w:t xml:space="preserve">ã</w:t>
@@ -8229,8 +8875,8 @@
         <w:t xml:space="preserve">o Paulo.</w:t>
       </w:r>
     </w:p>
-    <w:bookmarkEnd w:id="75"/>
-    <w:bookmarkStart w:id="76" w:name="ref-silva2021aplicacao"/>
+    <w:bookmarkEnd w:id="76"/>
+    <w:bookmarkStart w:id="77" w:name="ref-silva2021aplicacao"/>
     <w:p>
       <w:pPr>
         <w:pStyle w:val="Bibliography"/>
@@ -8246,17 +8892,17 @@
           <w:i/>
           <w:iCs/>
         </w:rPr>
-        <w:t xml:space="preserve">Aplicação de algoritmos de machine learning na avaliação do consumo alimentar: resultados da linha de base do Estudo Longitudinal de Saúde do Adulto (ELSA-Brasil)</w:t>
-      </w:r>
-      <w:r>
-        <w:t xml:space="preserve"> </w:t>
-      </w:r>
-      <w:r>
-        <w:t xml:space="preserve">[Tese de doutorado]. Universidade de São Paulo.</w:t>
-      </w:r>
-    </w:p>
-    <w:bookmarkEnd w:id="76"/>
-    <w:bookmarkStart w:id="77" w:name="ref-singer1986analise"/>
+        <w:t xml:space="preserve">Aplicação de algoritmos de machine learning na avaliação do consumo alimentar: Resultados da linha de base do estudo longitudinal de saúde do adulto (ELSA-brasil)</w:t>
+      </w:r>
+      <w:r>
+        <w:t xml:space="preserve"> </w:t>
+      </w:r>
+      <w:r>
+        <w:t xml:space="preserve">[PhD thesis]. Universidade de São Paulo.</w:t>
+      </w:r>
+    </w:p>
+    <w:bookmarkEnd w:id="77"/>
+    <w:bookmarkStart w:id="78" w:name="ref-singer1986analise"/>
     <w:p>
       <w:pPr>
         <w:pStyle w:val="Bibliography"/>
@@ -8325,14 +8971,14 @@
         <w:t xml:space="preserve">.</w:t>
       </w:r>
     </w:p>
-    <w:bookmarkEnd w:id="77"/>
-    <w:bookmarkStart w:id="78" w:name="ref-srour2019ultra"/>
+    <w:bookmarkEnd w:id="78"/>
+    <w:bookmarkStart w:id="79" w:name="ref-srour2019ultra"/>
     <w:p>
       <w:pPr>
         <w:pStyle w:val="Bibliography"/>
       </w:pPr>
       <w:r>
-        <w:t xml:space="preserve">Srour, B., Fezeu, L. K., Kesse-Guyot, E., Allès, B., Méjean, C., Andrianasolo, R. M., Chazelas, E., Deschasaux, M., Hercberg, S., Galan, P., et al. (2019). Ultra-processed food intake and risk of cardiovascular disease: prospective cohort study (NutriNet-Sant</w:t>
+        <w:t xml:space="preserve">Srour, B., Fezeu, L. K., Kesse-Guyot, E., Allès, B., Méjean, C., Andrianasolo, R. M., Chazelas, E., Deschasaux, M., Hercberg, S., Galan, P., et al. (2019). Ultra-processed food intake and risk of cardiovascular disease: Prospective cohort study (NutriNet-sant</w:t>
       </w:r>
       <w:r>
         <w:t xml:space="preserve">é</w:t>
@@ -8348,7 +8994,7 @@
           <w:i/>
           <w:iCs/>
         </w:rPr>
-        <w:t xml:space="preserve">bmj</w:t>
+        <w:t xml:space="preserve">Bmj</w:t>
       </w:r>
       <w:r>
         <w:t xml:space="preserve">,</w:t>
@@ -8367,9 +9013,9 @@
         <w:t xml:space="preserve">.</w:t>
       </w:r>
     </w:p>
-    <w:bookmarkEnd w:id="78"/>
     <w:bookmarkEnd w:id="79"/>
     <w:bookmarkEnd w:id="80"/>
+    <w:bookmarkEnd w:id="81"/>
     <w:sectPr>
       <w:footnotePr>
         <w:numRestart w:val="eachSect"/>
@@ -8723,6 +9369,9 @@
     <w:abstractNumId w:val="991"/>
   </w:num>
   <w:num w:numId="1009">
+    <w:abstractNumId w:val="991"/>
+  </w:num>
+  <w:num w:numId="1010">
     <w:abstractNumId w:val="99411"/>
     <w:lvlOverride w:ilvl="0">
       <w:startOverride w:val="1"/>
@@ -8752,9 +9401,6 @@
       <w:startOverride w:val="1"/>
     </w:lvlOverride>
   </w:num>
-  <w:num w:numId="1010">
-    <w:abstractNumId w:val="991"/>
-  </w:num>
   <w:num w:numId="1011">
     <w:abstractNumId w:val="991"/>
   </w:num>
@@ -8768,6 +9414,15 @@
     <w:abstractNumId w:val="991"/>
   </w:num>
   <w:num w:numId="1015">
+    <w:abstractNumId w:val="991"/>
+  </w:num>
+  <w:num w:numId="1016">
+    <w:abstractNumId w:val="991"/>
+  </w:num>
+  <w:num w:numId="1017">
+    <w:abstractNumId w:val="991"/>
+  </w:num>
+  <w:num w:numId="1018">
     <w:abstractNumId w:val="99411"/>
     <w:lvlOverride w:ilvl="0">
       <w:startOverride w:val="1"/>
@@ -8797,15 +9452,6 @@
       <w:startOverride w:val="1"/>
     </w:lvlOverride>
   </w:num>
-  <w:num w:numId="1016">
-    <w:abstractNumId w:val="991"/>
-  </w:num>
-  <w:num w:numId="1017">
-    <w:abstractNumId w:val="991"/>
-  </w:num>
-  <w:num w:numId="1018">
-    <w:abstractNumId w:val="991"/>
-  </w:num>
   <w:num w:numId="1019">
     <w:abstractNumId w:val="991"/>
   </w:num>
@@ -8816,6 +9462,15 @@
     <w:abstractNumId w:val="991"/>
   </w:num>
   <w:num w:numId="1022">
+    <w:abstractNumId w:val="991"/>
+  </w:num>
+  <w:num w:numId="1023">
+    <w:abstractNumId w:val="991"/>
+  </w:num>
+  <w:num w:numId="1024">
+    <w:abstractNumId w:val="991"/>
+  </w:num>
+  <w:num w:numId="1025">
     <w:abstractNumId w:val="991"/>
   </w:num>
 </w:numbering>
@@ -8829,7 +9484,7 @@
         <w:rFonts w:asciiTheme="minorHAnsi" w:cstheme="minorBidi" w:eastAsiaTheme="minorHAnsi" w:hAnsiTheme="minorHAnsi"/>
         <w:sz w:val="24"/>
         <w:szCs w:val="24"/>
-        <w:lang w:bidi="ar-SA" w:eastAsia="en-US" w:val="pt"/>
+        <w:lang w:bidi="ar-SA" w:eastAsia="en-US" w:val="en-US"/>
       </w:rPr>
     </w:rPrDefault>
     <w:pPrDefault>

</xml_diff>

<commit_message>
projeto de mestrado corrigido
</commit_message>
<xml_diff>
--- a/R/elsa/notebook_r/projeto_mestrado_MOD/projeto_mestrado_paulo_pimenta.docx
+++ b/R/elsa/notebook_r/projeto_mestrado_MOD/projeto_mestrado_paulo_pimenta.docx
@@ -23,7 +23,7 @@
         <w:pStyle w:val="Date"/>
       </w:pPr>
       <w:r>
-        <w:t xml:space="preserve">28 de janeiro de 2026</w:t>
+        <w:t xml:space="preserve">01 de fevereiro de 2026</w:t>
       </w:r>
     </w:p>
     <w:sdt>
@@ -2276,13 +2276,7 @@
         <w:t xml:space="preserve"> </w:t>
       </w:r>
       <w:r>
-        <w:t xml:space="preserve">-0.302 para homens; e o fator_sexo é 1.012 para mulheres e 1 para</w:t>
-      </w:r>
-      <w:r>
-        <w:t xml:space="preserve"> </w:t>
-      </w:r>
-      <w:r>
-        <w:t xml:space="preserve">homens</w:t>
+        <w:t xml:space="preserve">-0.302 para homens; e o fator_sexo é 1.012 para mulheres e 1 para homens</w:t>
       </w:r>
       <w:r>
         <w:t xml:space="preserve"> </w:t>
@@ -2302,7 +2296,25 @@
         </w:numPr>
       </w:pPr>
       <w:r>
-        <w:t xml:space="preserve">Coleta da Creatinina: A creatinina sérica será determinada através de amostras de sangue coletadas após jejum noturno de 12 horas, processadas e analisadas por métodos laboratoriais padronizados, como a reação cinética de Jaffé (picrato alcalino).</w:t>
+        <w:t xml:space="preserve">Coleta da Creatinina: A creatinina sérica será determinada através</w:t>
+      </w:r>
+      <w:r>
+        <w:t xml:space="preserve"> </w:t>
+      </w:r>
+      <w:r>
+        <w:t xml:space="preserve">de amostras de sangue coletadas após jejum noturno de 12 horas,</w:t>
+      </w:r>
+      <w:r>
+        <w:t xml:space="preserve"> </w:t>
+      </w:r>
+      <w:r>
+        <w:t xml:space="preserve">processadas e analisadas por métodos laboratoriais padronizados,</w:t>
+      </w:r>
+      <w:r>
+        <w:t xml:space="preserve"> </w:t>
+      </w:r>
+      <w:r>
+        <w:t xml:space="preserve">como a reação cinética de Jaffé (picrato alcalino).</w:t>
       </w:r>
       <w:r>
         <w:t xml:space="preserve"> </w:t>
@@ -2322,7 +2334,19 @@
         </w:numPr>
       </w:pPr>
       <w:r>
-        <w:t xml:space="preserve">Critérios de Definição de DRC: Indivíduos com TFGe &lt; 60 mL/min/1,73m² serão classificados como portadores de disfunção renal persistente (Estágio G3a ou superior)</w:t>
+        <w:t xml:space="preserve">Critérios de Definição de DRC: Indivíduos com TFGe &lt; 60</w:t>
+      </w:r>
+      <w:r>
+        <w:t xml:space="preserve"> </w:t>
+      </w:r>
+      <w:r>
+        <w:t xml:space="preserve">mL/min/1,73m² serão classificados como portadores de disfunção renal</w:t>
+      </w:r>
+      <w:r>
+        <w:t xml:space="preserve"> </w:t>
+      </w:r>
+      <w:r>
+        <w:t xml:space="preserve">persistente (Estágio G3a ou superior)</w:t>
       </w:r>
       <w:r>
         <w:t xml:space="preserve"> </w:t>
@@ -2949,13 +2973,25 @@
         </w:numPr>
       </w:pPr>
       <w:r>
-        <w:t xml:space="preserve">Índice de Massa Corporal (IMC) (kg/m²):</w:t>
-      </w:r>
-      <w:r>
-        <w:t xml:space="preserve"> </w:t>
-      </w:r>
-      <w:r>
-        <w:t xml:space="preserve">Foi utilizado como indicador do estado nutricional dos participantes, sendo calculado pela razão entre o peso corporal, em quilogramas, e o quadrado da altura, em metros (kg/m²), conforme a seguinte expressão:</w:t>
+        <w:t xml:space="preserve">Índice de Massa Corporal (IMC) (kg/m²): Foi utilizado como indicador</w:t>
+      </w:r>
+      <w:r>
+        <w:t xml:space="preserve"> </w:t>
+      </w:r>
+      <w:r>
+        <w:t xml:space="preserve">do estado nutricional dos participantes, sendo calculado pela razão</w:t>
+      </w:r>
+      <w:r>
+        <w:t xml:space="preserve"> </w:t>
+      </w:r>
+      <w:r>
+        <w:t xml:space="preserve">entre o peso corporal, em quilogramas, e o quadrado da altura, em</w:t>
+      </w:r>
+      <w:r>
+        <w:t xml:space="preserve"> </w:t>
+      </w:r>
+      <w:r>
+        <w:t xml:space="preserve">metros (kg/m²), conforme a seguinte expressão:</w:t>
       </w:r>
     </w:p>
     <w:p>
@@ -3073,7 +3109,19 @@
         <w:pStyle w:val="FirstParagraph"/>
       </w:pPr>
       <w:r>
-        <w:t xml:space="preserve">A classificação do IMC seguiu os critérios estabelecidos pela Organização Mundial da Saúde (OMS), sendo categorizada da seguinte forma:</w:t>
+        <w:t xml:space="preserve">A classificação do IMC seguiu os critérios estabelecidos pela</w:t>
+      </w:r>
+      <w:r>
+        <w:t xml:space="preserve"> </w:t>
+      </w:r>
+      <w:r>
+        <w:t xml:space="preserve">Organização Mundial da Saúde (OMS), sendo categorizada da seguinte</w:t>
+      </w:r>
+      <w:r>
+        <w:t xml:space="preserve"> </w:t>
+      </w:r>
+      <w:r>
+        <w:t xml:space="preserve">forma:</w:t>
       </w:r>
     </w:p>
     <w:p>
@@ -3228,7 +3276,25 @@
         <w:pStyle w:val="FirstParagraph"/>
       </w:pPr>
       <w:r>
-        <w:t xml:space="preserve">Essa classificação permite avaliar o excesso de peso e a obesidade, condições reconhecidas como fatores de risco para alterações metabólicas, inflamatórias e hemodinâmicas, associadas ao desenvolvimento e à progressão da Doença Renal Crônica (DRC).</w:t>
+        <w:t xml:space="preserve">Essa classificação permite avaliar o excesso de peso e a obesidade,</w:t>
+      </w:r>
+      <w:r>
+        <w:t xml:space="preserve"> </w:t>
+      </w:r>
+      <w:r>
+        <w:t xml:space="preserve">condições reconhecidas como fatores de risco para alterações</w:t>
+      </w:r>
+      <w:r>
+        <w:t xml:space="preserve"> </w:t>
+      </w:r>
+      <w:r>
+        <w:t xml:space="preserve">metabólicas, inflamatórias e hemodinâmicas, associadas ao</w:t>
+      </w:r>
+      <w:r>
+        <w:t xml:space="preserve"> </w:t>
+      </w:r>
+      <w:r>
+        <w:t xml:space="preserve">desenvolvimento e à progressão da Doença Renal Crônica (DRC).</w:t>
       </w:r>
     </w:p>
     <w:p>
@@ -3240,7 +3306,7 @@
         </w:numPr>
       </w:pPr>
       <w:r>
-        <w:t xml:space="preserve">Concentração de sódio e potássio (excreção)</w:t>
+        <w:t xml:space="preserve">Concentração de sódio e potássio (excreção urinária)</w:t>
       </w:r>
     </w:p>
     <w:p>
@@ -3309,13 +3375,13 @@
         </w:numPr>
       </w:pPr>
       <w:r>
-        <w:t xml:space="preserve">Hábitos de Vida: Tabagismo, nível de atividade física (IPAC), consumo de</w:t>
-      </w:r>
-      <w:r>
-        <w:t xml:space="preserve"> </w:t>
-      </w:r>
-      <w:r>
-        <w:t xml:space="preserve">álcool</w:t>
+        <w:t xml:space="preserve">Hábitos de Vida: Tabagismo, nível de atividade física (IPAC),</w:t>
+      </w:r>
+      <w:r>
+        <w:t xml:space="preserve"> </w:t>
+      </w:r>
+      <w:r>
+        <w:t xml:space="preserve">consumo de álcool</w:t>
       </w:r>
       <w:r>
         <w:t xml:space="preserve"> </w:t>
@@ -7757,6 +7823,54 @@
             </w:pPr>
             <w:r>
               <w:t xml:space="preserve">Revisão e defesa</w:t>
+            </w:r>
+          </w:p>
+        </w:tc>
+        <w:tc>
+          <w:tcPr/>
+          <w:p>
+            <w:pPr>
+              <w:pStyle w:val="Compact"/>
+            </w:pPr>
+          </w:p>
+        </w:tc>
+        <w:tc>
+          <w:tcPr/>
+          <w:p>
+            <w:pPr>
+              <w:pStyle w:val="Compact"/>
+            </w:pPr>
+          </w:p>
+        </w:tc>
+        <w:tc>
+          <w:tcPr/>
+          <w:p>
+            <w:pPr>
+              <w:pStyle w:val="Compact"/>
+            </w:pPr>
+          </w:p>
+        </w:tc>
+        <w:tc>
+          <w:tcPr/>
+          <w:p>
+            <w:pPr>
+              <w:pStyle w:val="Compact"/>
+            </w:pPr>
+            <w:r>
+              <w:t xml:space="preserve">x</w:t>
+            </w:r>
+          </w:p>
+        </w:tc>
+      </w:tr>
+      <w:tr>
+        <w:tc>
+          <w:tcPr/>
+          <w:p>
+            <w:pPr>
+              <w:pStyle w:val="Compact"/>
+            </w:pPr>
+            <w:r>
+              <w:t xml:space="preserve">submissão/publicação do artigo gerado</w:t>
             </w:r>
           </w:p>
         </w:tc>

</xml_diff>